<commit_message>
feat(export): tag template with field placeholders and FOR loops
Add scripts/tag-template.ts to programmatically insert docx-templates
command tags into the QQI Programme Descriptor template:

Simple fields (Phase 2):
- T09: {nfq_level}, {award_type}
- T19: {award_standard_name}
- T08: {programme_title} in schedule header

Repeating sections (Phase 3):
- Section 7 (T60-T70): {FOR module IN modules}...{END-FOR module}
  with nested {FOR mimlo} and {FOR asmt} loops for MIMLOs/assessments
- T55: {FOR plo IN ploAssessmentMap} for assessment strategy
- T79: Appendix 1 mapping strand tags

Also installs tsx as dev dependency for running TypeScript scripts.

67 total template commands: 59 INS, 4 FOR, 4 END-FOR.
</commit_message>
<xml_diff>
--- a/public/assets/programme_descriptor_template.docx
+++ b/public/assets/programme_descriptor_template.docx
@@ -12653,6 +12653,13 @@
                 <w:szCs w:val="20"/>
               </w:rPr>
             </w:pPr>
+            <w:r>
+              <w:rPr>
+                <w:rFonts w:eastAsia="Calibri"/>
+                <w:szCs w:val="20"/>
+              </w:rPr>
+              <w:t xml:space="preserve">{programme_title}</w:t>
+            </w:r>
           </w:p>
         </w:tc>
         <w:tc>
@@ -15699,6 +15706,12 @@
                 <w:rFonts w:eastAsia="Calibri"/>
               </w:rPr>
             </w:pPr>
+            <w:r>
+              <w:rPr>
+                <w:rFonts w:eastAsia="Calibri"/>
+              </w:rPr>
+              <w:t xml:space="preserve">{nfq_level}</w:t>
+            </w:r>
           </w:p>
         </w:tc>
         <w:tc>
@@ -15865,6 +15878,12 @@
                 <w:rFonts w:eastAsia="Calibri"/>
               </w:rPr>
             </w:pPr>
+            <w:r>
+              <w:rPr>
+                <w:rFonts w:eastAsia="Calibri"/>
+              </w:rPr>
+              <w:t xml:space="preserve">{award_type}</w:t>
+            </w:r>
           </w:p>
         </w:tc>
         <w:tc>
@@ -23434,21 +23453,12 @@
             <w:r>
               <w:rPr>
                 <w:rFonts w:asciiTheme="minorHAnsi" w:hAnsiTheme="minorHAnsi" w:cstheme="minorHAnsi"/>
-                <w:b/>
-                <w:bCs/>
-                <w:szCs w:val="20"/>
-              </w:rPr>
-              <w:t xml:space="preserve">Standard(s) </w:t>
-            </w:r>
-            <w:r>
-              <w:rPr>
-                <w:rFonts w:asciiTheme="minorHAnsi" w:hAnsiTheme="minorHAnsi" w:cstheme="minorHAnsi"/>
                 <w:i/>
                 <w:iCs/>
                 <w:sz w:val="18"/>
                 <w:szCs w:val="18"/>
               </w:rPr>
-              <w:t>If more than one standard is used, make explicit</w:t>
+              <w:t xml:space="preserve">{award_standard_name}</w:t>
             </w:r>
           </w:p>
         </w:tc>
@@ -33874,6 +33884,12 @@
                 <w:rFonts w:asciiTheme="minorHAnsi" w:hAnsiTheme="minorHAnsi" w:cstheme="minorHAnsi"/>
               </w:rPr>
             </w:pPr>
+            <w:r>
+              <w:rPr>
+                <w:rFonts w:asciiTheme="minorHAnsi" w:hAnsiTheme="minorHAnsi" w:cstheme="minorHAnsi"/>
+              </w:rPr>
+              <w:t xml:space="preserve">{FOR plo IN ploAssessmentMap}PLO {plo.index}</w:t>
+            </w:r>
           </w:p>
         </w:tc>
         <w:tc>
@@ -33886,6 +33902,12 @@
                 <w:rFonts w:asciiTheme="minorHAnsi" w:hAnsiTheme="minorHAnsi" w:cstheme="minorHAnsi"/>
               </w:rPr>
             </w:pPr>
+            <w:r>
+              <w:rPr>
+                <w:rFonts w:asciiTheme="minorHAnsi" w:hAnsiTheme="minorHAnsi" w:cstheme="minorHAnsi"/>
+              </w:rPr>
+              <w:t xml:space="preserve">{plo.moduleMimloText}</w:t>
+            </w:r>
           </w:p>
         </w:tc>
         <w:tc>
@@ -33898,6 +33920,12 @@
                 <w:rFonts w:asciiTheme="minorHAnsi" w:hAnsiTheme="minorHAnsi" w:cstheme="minorHAnsi"/>
               </w:rPr>
             </w:pPr>
+            <w:r>
+              <w:rPr>
+                <w:rFonts w:asciiTheme="minorHAnsi" w:hAnsiTheme="minorHAnsi" w:cstheme="minorHAnsi"/>
+              </w:rPr>
+              <w:t xml:space="preserve">{plo.assessmentTechniques}</w:t>
+            </w:r>
           </w:p>
         </w:tc>
         <w:tc>
@@ -33910,1028 +33938,12 @@
                 <w:rFonts w:asciiTheme="minorHAnsi" w:hAnsiTheme="minorHAnsi" w:cstheme="minorHAnsi"/>
               </w:rPr>
             </w:pPr>
-          </w:p>
-        </w:tc>
-      </w:tr>
-      <w:tr>
-        <w:tc>
-          <w:tcPr>
-            <w:tcW w:w="988" w:type="dxa"/>
-            <w:vMerge/>
-          </w:tcPr>
-          <w:p>
-            <w:pPr>
-              <w:rPr>
-                <w:rFonts w:asciiTheme="minorHAnsi" w:hAnsiTheme="minorHAnsi" w:cstheme="minorHAnsi"/>
-              </w:rPr>
-            </w:pPr>
-          </w:p>
-        </w:tc>
-        <w:tc>
-          <w:tcPr>
-            <w:tcW w:w="2580" w:type="dxa"/>
-          </w:tcPr>
-          <w:p>
-            <w:pPr>
-              <w:rPr>
-                <w:rFonts w:asciiTheme="minorHAnsi" w:hAnsiTheme="minorHAnsi" w:cstheme="minorHAnsi"/>
-              </w:rPr>
-            </w:pPr>
-          </w:p>
-        </w:tc>
-        <w:tc>
-          <w:tcPr>
-            <w:tcW w:w="3821" w:type="dxa"/>
-          </w:tcPr>
-          <w:p>
-            <w:pPr>
-              <w:rPr>
-                <w:rFonts w:asciiTheme="minorHAnsi" w:hAnsiTheme="minorHAnsi" w:cstheme="minorHAnsi"/>
-              </w:rPr>
-            </w:pPr>
-          </w:p>
-        </w:tc>
-        <w:tc>
-          <w:tcPr>
-            <w:tcW w:w="1627" w:type="dxa"/>
-          </w:tcPr>
-          <w:p>
-            <w:pPr>
-              <w:rPr>
-                <w:rFonts w:asciiTheme="minorHAnsi" w:hAnsiTheme="minorHAnsi" w:cstheme="minorHAnsi"/>
-              </w:rPr>
-            </w:pPr>
-          </w:p>
-        </w:tc>
-      </w:tr>
-      <w:tr>
-        <w:tc>
-          <w:tcPr>
-            <w:tcW w:w="988" w:type="dxa"/>
-            <w:vMerge/>
-          </w:tcPr>
-          <w:p>
-            <w:pPr>
-              <w:rPr>
-                <w:rFonts w:asciiTheme="minorHAnsi" w:hAnsiTheme="minorHAnsi" w:cstheme="minorHAnsi"/>
-              </w:rPr>
-            </w:pPr>
-          </w:p>
-        </w:tc>
-        <w:tc>
-          <w:tcPr>
-            <w:tcW w:w="2580" w:type="dxa"/>
-          </w:tcPr>
-          <w:p>
-            <w:pPr>
-              <w:rPr>
-                <w:rFonts w:asciiTheme="minorHAnsi" w:hAnsiTheme="minorHAnsi" w:cstheme="minorHAnsi"/>
-              </w:rPr>
-            </w:pPr>
-          </w:p>
-        </w:tc>
-        <w:tc>
-          <w:tcPr>
-            <w:tcW w:w="3821" w:type="dxa"/>
-          </w:tcPr>
-          <w:p>
-            <w:pPr>
-              <w:rPr>
-                <w:rFonts w:asciiTheme="minorHAnsi" w:hAnsiTheme="minorHAnsi" w:cstheme="minorHAnsi"/>
-              </w:rPr>
-            </w:pPr>
-          </w:p>
-        </w:tc>
-        <w:tc>
-          <w:tcPr>
-            <w:tcW w:w="1627" w:type="dxa"/>
-          </w:tcPr>
-          <w:p>
-            <w:pPr>
-              <w:rPr>
-                <w:rFonts w:asciiTheme="minorHAnsi" w:hAnsiTheme="minorHAnsi" w:cstheme="minorHAnsi"/>
-              </w:rPr>
-            </w:pPr>
-          </w:p>
-        </w:tc>
-      </w:tr>
-      <w:tr>
-        <w:tc>
-          <w:tcPr>
-            <w:tcW w:w="988" w:type="dxa"/>
-            <w:vMerge w:val="restart"/>
-          </w:tcPr>
-          <w:p>
-            <w:pPr>
-              <w:rPr>
-                <w:rFonts w:asciiTheme="minorHAnsi" w:hAnsiTheme="minorHAnsi" w:cstheme="minorHAnsi"/>
-              </w:rPr>
-            </w:pPr>
-          </w:p>
-        </w:tc>
-        <w:tc>
-          <w:tcPr>
-            <w:tcW w:w="2580" w:type="dxa"/>
-          </w:tcPr>
-          <w:p>
-            <w:pPr>
-              <w:rPr>
-                <w:rFonts w:asciiTheme="minorHAnsi" w:hAnsiTheme="minorHAnsi" w:cstheme="minorHAnsi"/>
-              </w:rPr>
-            </w:pPr>
-          </w:p>
-        </w:tc>
-        <w:tc>
-          <w:tcPr>
-            <w:tcW w:w="3821" w:type="dxa"/>
-          </w:tcPr>
-          <w:p>
-            <w:pPr>
-              <w:rPr>
-                <w:rFonts w:asciiTheme="minorHAnsi" w:hAnsiTheme="minorHAnsi" w:cstheme="minorHAnsi"/>
-              </w:rPr>
-            </w:pPr>
-          </w:p>
-        </w:tc>
-        <w:tc>
-          <w:tcPr>
-            <w:tcW w:w="1627" w:type="dxa"/>
-          </w:tcPr>
-          <w:p>
-            <w:pPr>
-              <w:rPr>
-                <w:rFonts w:asciiTheme="minorHAnsi" w:hAnsiTheme="minorHAnsi" w:cstheme="minorHAnsi"/>
-              </w:rPr>
-            </w:pPr>
-          </w:p>
-        </w:tc>
-      </w:tr>
-      <w:tr>
-        <w:tc>
-          <w:tcPr>
-            <w:tcW w:w="988" w:type="dxa"/>
-            <w:vMerge/>
-          </w:tcPr>
-          <w:p>
-            <w:pPr>
-              <w:rPr>
-                <w:rFonts w:asciiTheme="minorHAnsi" w:hAnsiTheme="minorHAnsi" w:cstheme="minorHAnsi"/>
-              </w:rPr>
-            </w:pPr>
-          </w:p>
-        </w:tc>
-        <w:tc>
-          <w:tcPr>
-            <w:tcW w:w="2580" w:type="dxa"/>
-          </w:tcPr>
-          <w:p>
-            <w:pPr>
-              <w:rPr>
-                <w:rFonts w:asciiTheme="minorHAnsi" w:hAnsiTheme="minorHAnsi" w:cstheme="minorHAnsi"/>
-              </w:rPr>
-            </w:pPr>
-          </w:p>
-        </w:tc>
-        <w:tc>
-          <w:tcPr>
-            <w:tcW w:w="3821" w:type="dxa"/>
-          </w:tcPr>
-          <w:p>
-            <w:pPr>
-              <w:rPr>
-                <w:rFonts w:asciiTheme="minorHAnsi" w:hAnsiTheme="minorHAnsi" w:cstheme="minorHAnsi"/>
-              </w:rPr>
-            </w:pPr>
-          </w:p>
-        </w:tc>
-        <w:tc>
-          <w:tcPr>
-            <w:tcW w:w="1627" w:type="dxa"/>
-          </w:tcPr>
-          <w:p>
-            <w:pPr>
-              <w:rPr>
-                <w:rFonts w:asciiTheme="minorHAnsi" w:hAnsiTheme="minorHAnsi" w:cstheme="minorHAnsi"/>
-              </w:rPr>
-            </w:pPr>
-          </w:p>
-        </w:tc>
-      </w:tr>
-      <w:tr>
-        <w:tc>
-          <w:tcPr>
-            <w:tcW w:w="988" w:type="dxa"/>
-            <w:vMerge/>
-          </w:tcPr>
-          <w:p>
-            <w:pPr>
-              <w:rPr>
-                <w:rFonts w:asciiTheme="minorHAnsi" w:hAnsiTheme="minorHAnsi" w:cstheme="minorHAnsi"/>
-              </w:rPr>
-            </w:pPr>
-          </w:p>
-        </w:tc>
-        <w:tc>
-          <w:tcPr>
-            <w:tcW w:w="2580" w:type="dxa"/>
-          </w:tcPr>
-          <w:p>
-            <w:pPr>
-              <w:rPr>
-                <w:rFonts w:asciiTheme="minorHAnsi" w:hAnsiTheme="minorHAnsi" w:cstheme="minorHAnsi"/>
-              </w:rPr>
-            </w:pPr>
-          </w:p>
-        </w:tc>
-        <w:tc>
-          <w:tcPr>
-            <w:tcW w:w="3821" w:type="dxa"/>
-          </w:tcPr>
-          <w:p>
-            <w:pPr>
-              <w:rPr>
-                <w:rFonts w:asciiTheme="minorHAnsi" w:hAnsiTheme="minorHAnsi" w:cstheme="minorHAnsi"/>
-              </w:rPr>
-            </w:pPr>
-          </w:p>
-        </w:tc>
-        <w:tc>
-          <w:tcPr>
-            <w:tcW w:w="1627" w:type="dxa"/>
-          </w:tcPr>
-          <w:p>
-            <w:pPr>
-              <w:rPr>
-                <w:rFonts w:asciiTheme="minorHAnsi" w:hAnsiTheme="minorHAnsi" w:cstheme="minorHAnsi"/>
-              </w:rPr>
-            </w:pPr>
-          </w:p>
-        </w:tc>
-      </w:tr>
-      <w:tr>
-        <w:tc>
-          <w:tcPr>
-            <w:tcW w:w="988" w:type="dxa"/>
-            <w:vMerge w:val="restart"/>
-          </w:tcPr>
-          <w:p>
-            <w:pPr>
-              <w:rPr>
-                <w:rFonts w:asciiTheme="minorHAnsi" w:hAnsiTheme="minorHAnsi" w:cstheme="minorHAnsi"/>
-              </w:rPr>
-            </w:pPr>
-          </w:p>
-        </w:tc>
-        <w:tc>
-          <w:tcPr>
-            <w:tcW w:w="2580" w:type="dxa"/>
-          </w:tcPr>
-          <w:p>
-            <w:pPr>
-              <w:rPr>
-                <w:rFonts w:asciiTheme="minorHAnsi" w:hAnsiTheme="minorHAnsi" w:cstheme="minorHAnsi"/>
-              </w:rPr>
-            </w:pPr>
-          </w:p>
-        </w:tc>
-        <w:tc>
-          <w:tcPr>
-            <w:tcW w:w="3821" w:type="dxa"/>
-          </w:tcPr>
-          <w:p>
-            <w:pPr>
-              <w:rPr>
-                <w:rFonts w:asciiTheme="minorHAnsi" w:hAnsiTheme="minorHAnsi" w:cstheme="minorHAnsi"/>
-              </w:rPr>
-            </w:pPr>
-          </w:p>
-        </w:tc>
-        <w:tc>
-          <w:tcPr>
-            <w:tcW w:w="1627" w:type="dxa"/>
-          </w:tcPr>
-          <w:p>
-            <w:pPr>
-              <w:rPr>
-                <w:rFonts w:asciiTheme="minorHAnsi" w:hAnsiTheme="minorHAnsi" w:cstheme="minorHAnsi"/>
-              </w:rPr>
-            </w:pPr>
-          </w:p>
-        </w:tc>
-      </w:tr>
-      <w:tr>
-        <w:tc>
-          <w:tcPr>
-            <w:tcW w:w="988" w:type="dxa"/>
-            <w:vMerge/>
-          </w:tcPr>
-          <w:p>
-            <w:pPr>
-              <w:rPr>
-                <w:rFonts w:asciiTheme="minorHAnsi" w:hAnsiTheme="minorHAnsi" w:cstheme="minorHAnsi"/>
-              </w:rPr>
-            </w:pPr>
-          </w:p>
-        </w:tc>
-        <w:tc>
-          <w:tcPr>
-            <w:tcW w:w="2580" w:type="dxa"/>
-          </w:tcPr>
-          <w:p>
-            <w:pPr>
-              <w:rPr>
-                <w:rFonts w:asciiTheme="minorHAnsi" w:hAnsiTheme="minorHAnsi" w:cstheme="minorHAnsi"/>
-              </w:rPr>
-            </w:pPr>
-          </w:p>
-        </w:tc>
-        <w:tc>
-          <w:tcPr>
-            <w:tcW w:w="3821" w:type="dxa"/>
-          </w:tcPr>
-          <w:p>
-            <w:pPr>
-              <w:rPr>
-                <w:rFonts w:asciiTheme="minorHAnsi" w:hAnsiTheme="minorHAnsi" w:cstheme="minorHAnsi"/>
-              </w:rPr>
-            </w:pPr>
-          </w:p>
-        </w:tc>
-        <w:tc>
-          <w:tcPr>
-            <w:tcW w:w="1627" w:type="dxa"/>
-          </w:tcPr>
-          <w:p>
-            <w:pPr>
-              <w:rPr>
-                <w:rFonts w:asciiTheme="minorHAnsi" w:hAnsiTheme="minorHAnsi" w:cstheme="minorHAnsi"/>
-              </w:rPr>
-            </w:pPr>
-          </w:p>
-        </w:tc>
-      </w:tr>
-      <w:tr>
-        <w:tc>
-          <w:tcPr>
-            <w:tcW w:w="988" w:type="dxa"/>
-            <w:vMerge/>
-          </w:tcPr>
-          <w:p>
-            <w:pPr>
-              <w:rPr>
-                <w:rFonts w:asciiTheme="minorHAnsi" w:hAnsiTheme="minorHAnsi" w:cstheme="minorHAnsi"/>
-              </w:rPr>
-            </w:pPr>
-          </w:p>
-        </w:tc>
-        <w:tc>
-          <w:tcPr>
-            <w:tcW w:w="2580" w:type="dxa"/>
-          </w:tcPr>
-          <w:p>
-            <w:pPr>
-              <w:rPr>
-                <w:rFonts w:asciiTheme="minorHAnsi" w:hAnsiTheme="minorHAnsi" w:cstheme="minorHAnsi"/>
-              </w:rPr>
-            </w:pPr>
-          </w:p>
-        </w:tc>
-        <w:tc>
-          <w:tcPr>
-            <w:tcW w:w="3821" w:type="dxa"/>
-          </w:tcPr>
-          <w:p>
-            <w:pPr>
-              <w:rPr>
-                <w:rFonts w:asciiTheme="minorHAnsi" w:hAnsiTheme="minorHAnsi" w:cstheme="minorHAnsi"/>
-              </w:rPr>
-            </w:pPr>
-          </w:p>
-        </w:tc>
-        <w:tc>
-          <w:tcPr>
-            <w:tcW w:w="1627" w:type="dxa"/>
-          </w:tcPr>
-          <w:p>
-            <w:pPr>
-              <w:rPr>
-                <w:rFonts w:asciiTheme="minorHAnsi" w:hAnsiTheme="minorHAnsi" w:cstheme="minorHAnsi"/>
-              </w:rPr>
-            </w:pPr>
-          </w:p>
-        </w:tc>
-      </w:tr>
-      <w:tr>
-        <w:tc>
-          <w:tcPr>
-            <w:tcW w:w="988" w:type="dxa"/>
-            <w:vMerge w:val="restart"/>
-          </w:tcPr>
-          <w:p>
-            <w:pPr>
-              <w:rPr>
-                <w:rFonts w:asciiTheme="minorHAnsi" w:hAnsiTheme="minorHAnsi" w:cstheme="minorHAnsi"/>
-              </w:rPr>
-            </w:pPr>
-          </w:p>
-        </w:tc>
-        <w:tc>
-          <w:tcPr>
-            <w:tcW w:w="2580" w:type="dxa"/>
-          </w:tcPr>
-          <w:p>
-            <w:pPr>
-              <w:rPr>
-                <w:rStyle w:val="CommentReference"/>
-                <w:rFonts w:asciiTheme="minorHAnsi" w:eastAsiaTheme="minorHAnsi" w:hAnsiTheme="minorHAnsi" w:cstheme="minorBidi"/>
-                <w:lang w:eastAsia="en-US"/>
-              </w:rPr>
-            </w:pPr>
-          </w:p>
-        </w:tc>
-        <w:tc>
-          <w:tcPr>
-            <w:tcW w:w="3821" w:type="dxa"/>
-          </w:tcPr>
-          <w:p>
-            <w:pPr>
-              <w:rPr>
-                <w:rFonts w:asciiTheme="minorHAnsi" w:hAnsiTheme="minorHAnsi" w:cstheme="minorHAnsi"/>
-              </w:rPr>
-            </w:pPr>
-          </w:p>
-        </w:tc>
-        <w:tc>
-          <w:tcPr>
-            <w:tcW w:w="1627" w:type="dxa"/>
-          </w:tcPr>
-          <w:p>
-            <w:pPr>
-              <w:rPr>
-                <w:rFonts w:asciiTheme="minorHAnsi" w:hAnsiTheme="minorHAnsi" w:cstheme="minorHAnsi"/>
-              </w:rPr>
-            </w:pPr>
-          </w:p>
-        </w:tc>
-      </w:tr>
-      <w:tr>
-        <w:tc>
-          <w:tcPr>
-            <w:tcW w:w="988" w:type="dxa"/>
-            <w:vMerge/>
-          </w:tcPr>
-          <w:p>
-            <w:pPr>
-              <w:rPr>
-                <w:rFonts w:asciiTheme="minorHAnsi" w:hAnsiTheme="minorHAnsi" w:cstheme="minorHAnsi"/>
-              </w:rPr>
-            </w:pPr>
-          </w:p>
-        </w:tc>
-        <w:tc>
-          <w:tcPr>
-            <w:tcW w:w="2580" w:type="dxa"/>
-          </w:tcPr>
-          <w:p>
-            <w:pPr>
-              <w:rPr>
-                <w:rFonts w:asciiTheme="minorHAnsi" w:hAnsiTheme="minorHAnsi" w:cstheme="minorHAnsi"/>
-              </w:rPr>
-            </w:pPr>
-          </w:p>
-        </w:tc>
-        <w:tc>
-          <w:tcPr>
-            <w:tcW w:w="3821" w:type="dxa"/>
-          </w:tcPr>
-          <w:p>
-            <w:pPr>
-              <w:rPr>
-                <w:rFonts w:asciiTheme="minorHAnsi" w:hAnsiTheme="minorHAnsi" w:cstheme="minorHAnsi"/>
-              </w:rPr>
-            </w:pPr>
-          </w:p>
-        </w:tc>
-        <w:tc>
-          <w:tcPr>
-            <w:tcW w:w="1627" w:type="dxa"/>
-          </w:tcPr>
-          <w:p>
-            <w:pPr>
-              <w:rPr>
-                <w:rFonts w:asciiTheme="minorHAnsi" w:hAnsiTheme="minorHAnsi" w:cstheme="minorHAnsi"/>
-              </w:rPr>
-            </w:pPr>
-          </w:p>
-        </w:tc>
-      </w:tr>
-      <w:tr>
-        <w:tc>
-          <w:tcPr>
-            <w:tcW w:w="988" w:type="dxa"/>
-            <w:vMerge/>
-          </w:tcPr>
-          <w:p>
-            <w:pPr>
-              <w:rPr>
-                <w:rFonts w:asciiTheme="minorHAnsi" w:hAnsiTheme="minorHAnsi" w:cstheme="minorHAnsi"/>
-              </w:rPr>
-            </w:pPr>
-          </w:p>
-        </w:tc>
-        <w:tc>
-          <w:tcPr>
-            <w:tcW w:w="2580" w:type="dxa"/>
-          </w:tcPr>
-          <w:p>
-            <w:pPr>
-              <w:rPr>
-                <w:rFonts w:asciiTheme="minorHAnsi" w:hAnsiTheme="minorHAnsi" w:cstheme="minorHAnsi"/>
-              </w:rPr>
-            </w:pPr>
-          </w:p>
-        </w:tc>
-        <w:tc>
-          <w:tcPr>
-            <w:tcW w:w="3821" w:type="dxa"/>
-          </w:tcPr>
-          <w:p>
-            <w:pPr>
-              <w:rPr>
-                <w:rFonts w:asciiTheme="minorHAnsi" w:hAnsiTheme="minorHAnsi" w:cstheme="minorHAnsi"/>
-              </w:rPr>
-            </w:pPr>
-          </w:p>
-        </w:tc>
-        <w:tc>
-          <w:tcPr>
-            <w:tcW w:w="1627" w:type="dxa"/>
-          </w:tcPr>
-          <w:p>
-            <w:pPr>
-              <w:rPr>
-                <w:rFonts w:asciiTheme="minorHAnsi" w:hAnsiTheme="minorHAnsi" w:cstheme="minorHAnsi"/>
-              </w:rPr>
-            </w:pPr>
-          </w:p>
-        </w:tc>
-      </w:tr>
-      <w:tr>
-        <w:tc>
-          <w:tcPr>
-            <w:tcW w:w="988" w:type="dxa"/>
-            <w:vMerge w:val="restart"/>
-          </w:tcPr>
-          <w:p>
-            <w:pPr>
-              <w:rPr>
-                <w:rFonts w:asciiTheme="minorHAnsi" w:hAnsiTheme="minorHAnsi" w:cstheme="minorHAnsi"/>
-              </w:rPr>
-            </w:pPr>
-          </w:p>
-        </w:tc>
-        <w:tc>
-          <w:tcPr>
-            <w:tcW w:w="2580" w:type="dxa"/>
-          </w:tcPr>
-          <w:p>
-            <w:pPr>
-              <w:rPr>
-                <w:rFonts w:asciiTheme="minorHAnsi" w:hAnsiTheme="minorHAnsi" w:cstheme="minorHAnsi"/>
-              </w:rPr>
-            </w:pPr>
-          </w:p>
-        </w:tc>
-        <w:tc>
-          <w:tcPr>
-            <w:tcW w:w="3821" w:type="dxa"/>
-          </w:tcPr>
-          <w:p>
-            <w:pPr>
-              <w:rPr>
-                <w:rFonts w:asciiTheme="minorHAnsi" w:hAnsiTheme="minorHAnsi" w:cstheme="minorHAnsi"/>
-              </w:rPr>
-            </w:pPr>
-          </w:p>
-        </w:tc>
-        <w:tc>
-          <w:tcPr>
-            <w:tcW w:w="1627" w:type="dxa"/>
-          </w:tcPr>
-          <w:p>
-            <w:pPr>
-              <w:rPr>
-                <w:rFonts w:asciiTheme="minorHAnsi" w:hAnsiTheme="minorHAnsi" w:cstheme="minorHAnsi"/>
-              </w:rPr>
-            </w:pPr>
-          </w:p>
-        </w:tc>
-      </w:tr>
-      <w:tr>
-        <w:tc>
-          <w:tcPr>
-            <w:tcW w:w="988" w:type="dxa"/>
-            <w:vMerge/>
-          </w:tcPr>
-          <w:p>
-            <w:pPr>
-              <w:rPr>
-                <w:rFonts w:asciiTheme="minorHAnsi" w:hAnsiTheme="minorHAnsi" w:cstheme="minorHAnsi"/>
-              </w:rPr>
-            </w:pPr>
-          </w:p>
-        </w:tc>
-        <w:tc>
-          <w:tcPr>
-            <w:tcW w:w="2580" w:type="dxa"/>
-          </w:tcPr>
-          <w:p>
-            <w:pPr>
-              <w:rPr>
-                <w:rFonts w:asciiTheme="minorHAnsi" w:hAnsiTheme="minorHAnsi" w:cstheme="minorHAnsi"/>
-              </w:rPr>
-            </w:pPr>
-          </w:p>
-        </w:tc>
-        <w:tc>
-          <w:tcPr>
-            <w:tcW w:w="3821" w:type="dxa"/>
-          </w:tcPr>
-          <w:p>
-            <w:pPr>
-              <w:rPr>
-                <w:rFonts w:asciiTheme="minorHAnsi" w:hAnsiTheme="minorHAnsi" w:cstheme="minorHAnsi"/>
-              </w:rPr>
-            </w:pPr>
-          </w:p>
-        </w:tc>
-        <w:tc>
-          <w:tcPr>
-            <w:tcW w:w="1627" w:type="dxa"/>
-          </w:tcPr>
-          <w:p>
-            <w:pPr>
-              <w:rPr>
-                <w:rFonts w:asciiTheme="minorHAnsi" w:hAnsiTheme="minorHAnsi" w:cstheme="minorHAnsi"/>
-              </w:rPr>
-            </w:pPr>
-          </w:p>
-        </w:tc>
-      </w:tr>
-      <w:tr>
-        <w:tc>
-          <w:tcPr>
-            <w:tcW w:w="988" w:type="dxa"/>
-            <w:vMerge/>
-          </w:tcPr>
-          <w:p>
-            <w:pPr>
-              <w:rPr>
-                <w:rFonts w:asciiTheme="minorHAnsi" w:hAnsiTheme="minorHAnsi" w:cstheme="minorHAnsi"/>
-              </w:rPr>
-            </w:pPr>
-          </w:p>
-        </w:tc>
-        <w:tc>
-          <w:tcPr>
-            <w:tcW w:w="2580" w:type="dxa"/>
-          </w:tcPr>
-          <w:p>
-            <w:pPr>
-              <w:rPr>
-                <w:rFonts w:asciiTheme="minorHAnsi" w:hAnsiTheme="minorHAnsi" w:cstheme="minorHAnsi"/>
-              </w:rPr>
-            </w:pPr>
-          </w:p>
-        </w:tc>
-        <w:tc>
-          <w:tcPr>
-            <w:tcW w:w="3821" w:type="dxa"/>
-          </w:tcPr>
-          <w:p>
-            <w:pPr>
-              <w:rPr>
-                <w:rFonts w:asciiTheme="minorHAnsi" w:hAnsiTheme="minorHAnsi" w:cstheme="minorHAnsi"/>
-              </w:rPr>
-            </w:pPr>
-          </w:p>
-        </w:tc>
-        <w:tc>
-          <w:tcPr>
-            <w:tcW w:w="1627" w:type="dxa"/>
-          </w:tcPr>
-          <w:p>
-            <w:pPr>
-              <w:rPr>
-                <w:rFonts w:asciiTheme="minorHAnsi" w:hAnsiTheme="minorHAnsi" w:cstheme="minorHAnsi"/>
-              </w:rPr>
-            </w:pPr>
-          </w:p>
-        </w:tc>
-      </w:tr>
-      <w:tr>
-        <w:tc>
-          <w:tcPr>
-            <w:tcW w:w="988" w:type="dxa"/>
-            <w:vMerge w:val="restart"/>
-          </w:tcPr>
-          <w:p>
-            <w:pPr>
-              <w:rPr>
-                <w:rFonts w:asciiTheme="minorHAnsi" w:hAnsiTheme="minorHAnsi" w:cstheme="minorHAnsi"/>
-              </w:rPr>
-            </w:pPr>
-          </w:p>
-        </w:tc>
-        <w:tc>
-          <w:tcPr>
-            <w:tcW w:w="2580" w:type="dxa"/>
-          </w:tcPr>
-          <w:p>
-            <w:pPr>
-              <w:rPr>
-                <w:rFonts w:asciiTheme="minorHAnsi" w:hAnsiTheme="minorHAnsi" w:cstheme="minorHAnsi"/>
-              </w:rPr>
-            </w:pPr>
-          </w:p>
-        </w:tc>
-        <w:tc>
-          <w:tcPr>
-            <w:tcW w:w="3821" w:type="dxa"/>
-          </w:tcPr>
-          <w:p>
-            <w:pPr>
-              <w:rPr>
-                <w:rFonts w:asciiTheme="minorHAnsi" w:hAnsiTheme="minorHAnsi" w:cstheme="minorHAnsi"/>
-              </w:rPr>
-            </w:pPr>
-          </w:p>
-        </w:tc>
-        <w:tc>
-          <w:tcPr>
-            <w:tcW w:w="1627" w:type="dxa"/>
-          </w:tcPr>
-          <w:p>
-            <w:pPr>
-              <w:rPr>
-                <w:rFonts w:asciiTheme="minorHAnsi" w:hAnsiTheme="minorHAnsi" w:cstheme="minorHAnsi"/>
-              </w:rPr>
-            </w:pPr>
-          </w:p>
-        </w:tc>
-      </w:tr>
-      <w:tr>
-        <w:tc>
-          <w:tcPr>
-            <w:tcW w:w="988" w:type="dxa"/>
-            <w:vMerge/>
-          </w:tcPr>
-          <w:p>
-            <w:pPr>
-              <w:rPr>
-                <w:rFonts w:asciiTheme="minorHAnsi" w:hAnsiTheme="minorHAnsi" w:cstheme="minorHAnsi"/>
-              </w:rPr>
-            </w:pPr>
-          </w:p>
-        </w:tc>
-        <w:tc>
-          <w:tcPr>
-            <w:tcW w:w="2580" w:type="dxa"/>
-          </w:tcPr>
-          <w:p>
-            <w:pPr>
-              <w:rPr>
-                <w:rFonts w:asciiTheme="minorHAnsi" w:hAnsiTheme="minorHAnsi" w:cstheme="minorHAnsi"/>
-              </w:rPr>
-            </w:pPr>
-          </w:p>
-        </w:tc>
-        <w:tc>
-          <w:tcPr>
-            <w:tcW w:w="3821" w:type="dxa"/>
-          </w:tcPr>
-          <w:p>
-            <w:pPr>
-              <w:rPr>
-                <w:rFonts w:asciiTheme="minorHAnsi" w:hAnsiTheme="minorHAnsi" w:cstheme="minorHAnsi"/>
-              </w:rPr>
-            </w:pPr>
-          </w:p>
-        </w:tc>
-        <w:tc>
-          <w:tcPr>
-            <w:tcW w:w="1627" w:type="dxa"/>
-          </w:tcPr>
-          <w:p>
-            <w:pPr>
-              <w:rPr>
-                <w:rFonts w:asciiTheme="minorHAnsi" w:hAnsiTheme="minorHAnsi" w:cstheme="minorHAnsi"/>
-              </w:rPr>
-            </w:pPr>
-          </w:p>
-        </w:tc>
-      </w:tr>
-      <w:tr>
-        <w:tc>
-          <w:tcPr>
-            <w:tcW w:w="988" w:type="dxa"/>
-            <w:vMerge/>
-          </w:tcPr>
-          <w:p>
-            <w:pPr>
-              <w:rPr>
-                <w:rFonts w:asciiTheme="minorHAnsi" w:hAnsiTheme="minorHAnsi" w:cstheme="minorHAnsi"/>
-              </w:rPr>
-            </w:pPr>
-          </w:p>
-        </w:tc>
-        <w:tc>
-          <w:tcPr>
-            <w:tcW w:w="2580" w:type="dxa"/>
-          </w:tcPr>
-          <w:p>
-            <w:pPr>
-              <w:rPr>
-                <w:rFonts w:asciiTheme="minorHAnsi" w:hAnsiTheme="minorHAnsi" w:cstheme="minorHAnsi"/>
-              </w:rPr>
-            </w:pPr>
-          </w:p>
-        </w:tc>
-        <w:tc>
-          <w:tcPr>
-            <w:tcW w:w="3821" w:type="dxa"/>
-          </w:tcPr>
-          <w:p>
-            <w:pPr>
-              <w:rPr>
-                <w:rFonts w:asciiTheme="minorHAnsi" w:hAnsiTheme="minorHAnsi" w:cstheme="minorHAnsi"/>
-              </w:rPr>
-            </w:pPr>
-          </w:p>
-        </w:tc>
-        <w:tc>
-          <w:tcPr>
-            <w:tcW w:w="1627" w:type="dxa"/>
-          </w:tcPr>
-          <w:p>
-            <w:pPr>
-              <w:rPr>
-                <w:rFonts w:asciiTheme="minorHAnsi" w:hAnsiTheme="minorHAnsi" w:cstheme="minorHAnsi"/>
-              </w:rPr>
-            </w:pPr>
-          </w:p>
-        </w:tc>
-      </w:tr>
-      <w:tr>
-        <w:tc>
-          <w:tcPr>
-            <w:tcW w:w="988" w:type="dxa"/>
-            <w:vMerge w:val="restart"/>
-          </w:tcPr>
-          <w:p>
-            <w:pPr>
-              <w:rPr>
-                <w:rFonts w:asciiTheme="minorHAnsi" w:hAnsiTheme="minorHAnsi" w:cstheme="minorHAnsi"/>
-              </w:rPr>
-            </w:pPr>
-          </w:p>
-        </w:tc>
-        <w:tc>
-          <w:tcPr>
-            <w:tcW w:w="2580" w:type="dxa"/>
-          </w:tcPr>
-          <w:p>
-            <w:pPr>
-              <w:rPr>
-                <w:rFonts w:asciiTheme="minorHAnsi" w:hAnsiTheme="minorHAnsi" w:cstheme="minorHAnsi"/>
-              </w:rPr>
-            </w:pPr>
-          </w:p>
-        </w:tc>
-        <w:tc>
-          <w:tcPr>
-            <w:tcW w:w="3821" w:type="dxa"/>
-          </w:tcPr>
-          <w:p>
-            <w:pPr>
-              <w:rPr>
-                <w:rFonts w:asciiTheme="minorHAnsi" w:hAnsiTheme="minorHAnsi" w:cstheme="minorHAnsi"/>
-              </w:rPr>
-            </w:pPr>
-          </w:p>
-        </w:tc>
-        <w:tc>
-          <w:tcPr>
-            <w:tcW w:w="1627" w:type="dxa"/>
-          </w:tcPr>
-          <w:p>
-            <w:pPr>
-              <w:rPr>
-                <w:rFonts w:asciiTheme="minorHAnsi" w:hAnsiTheme="minorHAnsi" w:cstheme="minorHAnsi"/>
-              </w:rPr>
-            </w:pPr>
-          </w:p>
-        </w:tc>
-      </w:tr>
-      <w:tr>
-        <w:tc>
-          <w:tcPr>
-            <w:tcW w:w="988" w:type="dxa"/>
-            <w:vMerge/>
-          </w:tcPr>
-          <w:p>
-            <w:pPr>
-              <w:rPr>
-                <w:rFonts w:asciiTheme="minorHAnsi" w:hAnsiTheme="minorHAnsi" w:cstheme="minorHAnsi"/>
-              </w:rPr>
-            </w:pPr>
-          </w:p>
-        </w:tc>
-        <w:tc>
-          <w:tcPr>
-            <w:tcW w:w="2580" w:type="dxa"/>
-          </w:tcPr>
-          <w:p>
-            <w:pPr>
-              <w:rPr>
-                <w:rFonts w:asciiTheme="minorHAnsi" w:hAnsiTheme="minorHAnsi" w:cstheme="minorHAnsi"/>
-              </w:rPr>
-            </w:pPr>
-          </w:p>
-        </w:tc>
-        <w:tc>
-          <w:tcPr>
-            <w:tcW w:w="3821" w:type="dxa"/>
-          </w:tcPr>
-          <w:p>
-            <w:pPr>
-              <w:rPr>
-                <w:rFonts w:asciiTheme="minorHAnsi" w:hAnsiTheme="minorHAnsi" w:cstheme="minorHAnsi"/>
-              </w:rPr>
-            </w:pPr>
-          </w:p>
-        </w:tc>
-        <w:tc>
-          <w:tcPr>
-            <w:tcW w:w="1627" w:type="dxa"/>
-          </w:tcPr>
-          <w:p>
-            <w:pPr>
-              <w:rPr>
-                <w:rFonts w:asciiTheme="minorHAnsi" w:hAnsiTheme="minorHAnsi" w:cstheme="minorHAnsi"/>
-              </w:rPr>
-            </w:pPr>
-          </w:p>
-        </w:tc>
-      </w:tr>
-      <w:tr>
-        <w:tc>
-          <w:tcPr>
-            <w:tcW w:w="988" w:type="dxa"/>
-            <w:vMerge/>
-          </w:tcPr>
-          <w:p>
-            <w:pPr>
-              <w:rPr>
-                <w:rFonts w:asciiTheme="minorHAnsi" w:hAnsiTheme="minorHAnsi" w:cstheme="minorHAnsi"/>
-              </w:rPr>
-            </w:pPr>
-          </w:p>
-        </w:tc>
-        <w:tc>
-          <w:tcPr>
-            <w:tcW w:w="2580" w:type="dxa"/>
-          </w:tcPr>
-          <w:p>
-            <w:pPr>
-              <w:rPr>
-                <w:rFonts w:asciiTheme="minorHAnsi" w:hAnsiTheme="minorHAnsi" w:cstheme="minorHAnsi"/>
-              </w:rPr>
-            </w:pPr>
-          </w:p>
-        </w:tc>
-        <w:tc>
-          <w:tcPr>
-            <w:tcW w:w="3821" w:type="dxa"/>
-          </w:tcPr>
-          <w:p>
-            <w:pPr>
-              <w:rPr>
-                <w:rFonts w:asciiTheme="minorHAnsi" w:hAnsiTheme="minorHAnsi" w:cstheme="minorHAnsi"/>
-              </w:rPr>
-            </w:pPr>
-          </w:p>
-        </w:tc>
-        <w:tc>
-          <w:tcPr>
-            <w:tcW w:w="1627" w:type="dxa"/>
-          </w:tcPr>
-          <w:p>
-            <w:pPr>
-              <w:rPr>
-                <w:rFonts w:asciiTheme="minorHAnsi" w:hAnsiTheme="minorHAnsi" w:cstheme="minorHAnsi"/>
-              </w:rPr>
-            </w:pPr>
+            <w:r>
+              <w:rPr>
+                <w:rFonts w:asciiTheme="minorHAnsi" w:hAnsiTheme="minorHAnsi" w:cstheme="minorHAnsi"/>
+              </w:rPr>
+              <w:t xml:space="preserve">{plo.weightings}{END-FOR plo}</w:t>
+            </w:r>
           </w:p>
         </w:tc>
       </w:tr>
@@ -39852,6 +38864,11 @@
       <w:bookmarkEnd w:id="209"/>
       <w:bookmarkEnd w:id="210"/>
     </w:p>
+    <w:p>
+      <w:r>
+        <w:t xml:space="preserve">{FOR module IN modules}</w:t>
+      </w:r>
+    </w:p>
     <w:tbl>
       <w:tblPr>
         <w:tblStyle w:val="TableGrid"/>
@@ -39964,6 +38981,13 @@
                 <w:szCs w:val="20"/>
               </w:rPr>
             </w:pPr>
+            <w:r>
+              <w:rPr>
+                <w:rFonts w:asciiTheme="minorHAnsi" w:hAnsiTheme="minorHAnsi" w:cstheme="minorHAnsi"/>
+                <w:szCs w:val="20"/>
+              </w:rPr>
+              <w:t xml:space="preserve">{module.code}</w:t>
+            </w:r>
           </w:p>
         </w:tc>
         <w:tc>
@@ -40004,6 +39028,13 @@
                 <w:szCs w:val="20"/>
               </w:rPr>
             </w:pPr>
+            <w:r>
+              <w:rPr>
+                <w:rFonts w:asciiTheme="minorHAnsi" w:hAnsiTheme="minorHAnsi" w:cstheme="minorHAnsi"/>
+                <w:szCs w:val="20"/>
+              </w:rPr>
+              <w:t xml:space="preserve">{module.title}</w:t>
+            </w:r>
           </w:p>
         </w:tc>
       </w:tr>
@@ -40047,6 +39078,15 @@
                 <w:szCs w:val="20"/>
               </w:rPr>
             </w:pPr>
+            <w:r>
+              <w:rPr>
+                <w:rFonts w:asciiTheme="minorHAnsi" w:hAnsiTheme="minorHAnsi" w:cstheme="minorHAnsi"/>
+                <w:b/>
+                <w:bCs/>
+                <w:szCs w:val="20"/>
+              </w:rPr>
+              <w:t xml:space="preserve">{module.stage}</w:t>
+            </w:r>
           </w:p>
         </w:tc>
         <w:tc>
@@ -40107,6 +39147,15 @@
                 <w:szCs w:val="20"/>
               </w:rPr>
             </w:pPr>
+            <w:r>
+              <w:rPr>
+                <w:rFonts w:asciiTheme="minorHAnsi" w:hAnsiTheme="minorHAnsi" w:cstheme="minorHAnsi"/>
+                <w:b/>
+                <w:bCs/>
+                <w:szCs w:val="20"/>
+              </w:rPr>
+              <w:t xml:space="preserve">{module.semester}</w:t>
+            </w:r>
           </w:p>
         </w:tc>
         <w:tc>
@@ -40198,6 +39247,13 @@
                 <w:szCs w:val="20"/>
               </w:rPr>
             </w:pPr>
+            <w:r>
+              <w:rPr>
+                <w:rFonts w:asciiTheme="minorHAnsi" w:hAnsiTheme="minorHAnsi" w:cstheme="minorHAnsi"/>
+                <w:szCs w:val="20"/>
+              </w:rPr>
+              <w:t xml:space="preserve">{module.credits}</w:t>
+            </w:r>
           </w:p>
         </w:tc>
       </w:tr>
@@ -40254,6 +39310,13 @@
                 <w:szCs w:val="20"/>
               </w:rPr>
             </w:pPr>
+            <w:r>
+              <w:rPr>
+                <w:rFonts w:asciiTheme="minorHAnsi" w:hAnsiTheme="minorHAnsi" w:cstheme="minorHAnsi"/>
+                <w:szCs w:val="20"/>
+              </w:rPr>
+              <w:t xml:space="preserve">{module.mandatoryElective}</w:t>
+            </w:r>
           </w:p>
         </w:tc>
         <w:tc>
@@ -40608,7 +39671,7 @@
                 <w:rFonts w:asciiTheme="minorHAnsi" w:hAnsiTheme="minorHAnsi" w:cstheme="minorHAnsi"/>
                 <w:szCs w:val="20"/>
               </w:rPr>
-              <w:t xml:space="preserve"> </w:t>
+              <w:t xml:space="preserve">{module.effortOnsite}</w:t>
             </w:r>
           </w:p>
         </w:tc>
@@ -40660,6 +39723,13 @@
                 <w:szCs w:val="20"/>
               </w:rPr>
             </w:pPr>
+            <w:r>
+              <w:rPr>
+                <w:rFonts w:asciiTheme="minorHAnsi" w:hAnsiTheme="minorHAnsi" w:cstheme="minorHAnsi"/>
+                <w:szCs w:val="20"/>
+              </w:rPr>
+              <w:t xml:space="preserve">{module.effortSyncOnline}</w:t>
+            </w:r>
           </w:p>
         </w:tc>
       </w:tr>
@@ -40716,6 +39786,12 @@
                 <w:rFonts w:asciiTheme="minorHAnsi" w:hAnsiTheme="minorHAnsi" w:cstheme="minorBidi"/>
               </w:rPr>
             </w:pPr>
+            <w:r>
+              <w:rPr>
+                <w:rFonts w:asciiTheme="minorHAnsi" w:hAnsiTheme="minorHAnsi" w:cstheme="minorBidi"/>
+              </w:rPr>
+              <w:t xml:space="preserve">{module.effortSyncHybrid}</w:t>
+            </w:r>
           </w:p>
         </w:tc>
       </w:tr>
@@ -40798,6 +39874,13 @@
                 <w:szCs w:val="20"/>
               </w:rPr>
             </w:pPr>
+            <w:r>
+              <w:rPr>
+                <w:rFonts w:asciiTheme="minorHAnsi" w:hAnsiTheme="minorHAnsi" w:cstheme="minorHAnsi"/>
+                <w:szCs w:val="20"/>
+              </w:rPr>
+              <w:t xml:space="preserve">{module.effortAsync}</w:t>
+            </w:r>
           </w:p>
         </w:tc>
       </w:tr>
@@ -40848,6 +39931,12 @@
                 <w:rFonts w:asciiTheme="minorHAnsi" w:hAnsiTheme="minorHAnsi" w:cstheme="minorBidi"/>
               </w:rPr>
             </w:pPr>
+            <w:r>
+              <w:rPr>
+                <w:rFonts w:asciiTheme="minorHAnsi" w:hAnsiTheme="minorHAnsi" w:cstheme="minorBidi"/>
+              </w:rPr>
+              <w:t xml:space="preserve">{module.effortIndependent}</w:t>
+            </w:r>
           </w:p>
         </w:tc>
       </w:tr>
@@ -40901,6 +39990,13 @@
                 <w:szCs w:val="20"/>
               </w:rPr>
             </w:pPr>
+            <w:r>
+              <w:rPr>
+                <w:rFonts w:asciiTheme="minorHAnsi" w:hAnsiTheme="minorHAnsi" w:cstheme="minorHAnsi"/>
+                <w:szCs w:val="20"/>
+              </w:rPr>
+              <w:t xml:space="preserve">{module.effortWorkBased}</w:t>
+            </w:r>
           </w:p>
         </w:tc>
       </w:tr>
@@ -40996,6 +40092,13 @@
                 <w:szCs w:val="20"/>
               </w:rPr>
             </w:pPr>
+            <w:r>
+              <w:rPr>
+                <w:rFonts w:asciiTheme="minorHAnsi" w:hAnsiTheme="minorHAnsi" w:cstheme="minorHAnsi"/>
+                <w:szCs w:val="20"/>
+              </w:rPr>
+              <w:t xml:space="preserve">{module.effortTotal}</w:t>
+            </w:r>
           </w:p>
         </w:tc>
       </w:tr>
@@ -41835,6 +40938,15 @@
                 <w:szCs w:val="20"/>
               </w:rPr>
             </w:pPr>
+            <w:r>
+              <w:rPr>
+                <w:rFonts w:asciiTheme="minorHAnsi" w:hAnsiTheme="minorHAnsi" w:cstheme="minorHAnsi"/>
+                <w:b/>
+                <w:bCs/>
+                <w:szCs w:val="20"/>
+              </w:rPr>
+              <w:t xml:space="preserve">{module.assessContinuous}</w:t>
+            </w:r>
           </w:p>
         </w:tc>
         <w:tc>
@@ -41896,6 +41008,15 @@
                 <w:szCs w:val="20"/>
               </w:rPr>
             </w:pPr>
+            <w:r>
+              <w:rPr>
+                <w:rFonts w:asciiTheme="minorHAnsi" w:hAnsiTheme="minorHAnsi" w:cstheme="minorHAnsi"/>
+                <w:b/>
+                <w:bCs/>
+                <w:szCs w:val="20"/>
+              </w:rPr>
+              <w:t xml:space="preserve">{module.assessExamInPerson}</w:t>
+            </w:r>
           </w:p>
         </w:tc>
         <w:tc>
@@ -41939,6 +41060,15 @@
                 <w:szCs w:val="20"/>
               </w:rPr>
             </w:pPr>
+            <w:r>
+              <w:rPr>
+                <w:rFonts w:asciiTheme="minorHAnsi" w:hAnsiTheme="minorHAnsi" w:cstheme="minorHAnsi"/>
+                <w:b/>
+                <w:bCs/>
+                <w:szCs w:val="20"/>
+              </w:rPr>
+              <w:t xml:space="preserve">{module.assessPractical}</w:t>
+            </w:r>
           </w:p>
         </w:tc>
       </w:tr>
@@ -41984,6 +41114,15 @@
                 <w:szCs w:val="20"/>
               </w:rPr>
             </w:pPr>
+            <w:r>
+              <w:rPr>
+                <w:rFonts w:asciiTheme="minorHAnsi" w:hAnsiTheme="minorHAnsi" w:cstheme="minorHAnsi"/>
+                <w:b/>
+                <w:bCs/>
+                <w:szCs w:val="20"/>
+              </w:rPr>
+              <w:t xml:space="preserve">{module.assessProject}</w:t>
+            </w:r>
           </w:p>
         </w:tc>
         <w:tc>
@@ -42027,6 +41166,15 @@
                 <w:szCs w:val="20"/>
               </w:rPr>
             </w:pPr>
+            <w:r>
+              <w:rPr>
+                <w:rFonts w:asciiTheme="minorHAnsi" w:hAnsiTheme="minorHAnsi" w:cstheme="minorHAnsi"/>
+                <w:b/>
+                <w:bCs/>
+                <w:szCs w:val="20"/>
+              </w:rPr>
+              <w:t xml:space="preserve">{module.assessExamOnline}</w:t>
+            </w:r>
           </w:p>
         </w:tc>
         <w:tc>
@@ -42070,6 +41218,15 @@
                 <w:szCs w:val="20"/>
               </w:rPr>
             </w:pPr>
+            <w:r>
+              <w:rPr>
+                <w:rFonts w:asciiTheme="minorHAnsi" w:hAnsiTheme="minorHAnsi" w:cstheme="minorHAnsi"/>
+                <w:b/>
+                <w:bCs/>
+                <w:szCs w:val="20"/>
+              </w:rPr>
+              <w:t xml:space="preserve">{module.assessWorkBased}</w:t>
+            </w:r>
           </w:p>
         </w:tc>
       </w:tr>
@@ -42425,6 +41582,13 @@
                 <w:szCs w:val="20"/>
               </w:rPr>
             </w:pPr>
+            <w:r>
+              <w:rPr>
+                <w:rFonts w:asciiTheme="minorHAnsi" w:hAnsiTheme="minorHAnsi" w:cstheme="minorHAnsi"/>
+                <w:szCs w:val="20"/>
+              </w:rPr>
+              <w:t xml:space="preserve">{FOR mimlo IN module.mimlos}{mimlo.index}. {mimlo.text}</w:t>
+            </w:r>
           </w:p>
         </w:tc>
         <w:tc>
@@ -42441,191 +41605,15 @@
                 <w:szCs w:val="20"/>
               </w:rPr>
             </w:pPr>
-          </w:p>
-        </w:tc>
-      </w:tr>
-      <w:tr>
-        <w:tc>
-          <w:tcPr>
-            <w:tcW w:w="7508" w:type="dxa"/>
-          </w:tcPr>
-          <w:p>
-            <w:pPr>
-              <w:pStyle w:val="ListParagraph"/>
-              <w:numPr>
-                <w:ilvl w:val="0"/>
-                <w:numId w:val="16"/>
-              </w:numPr>
-              <w:spacing w:after="120"/>
-              <w:rPr>
-                <w:rFonts w:asciiTheme="minorHAnsi" w:hAnsiTheme="minorHAnsi" w:cstheme="minorHAnsi"/>
-                <w:szCs w:val="20"/>
-              </w:rPr>
-            </w:pPr>
-          </w:p>
-        </w:tc>
-        <w:tc>
-          <w:tcPr>
-            <w:tcW w:w="1508" w:type="dxa"/>
-          </w:tcPr>
-          <w:p>
-            <w:pPr>
-              <w:spacing w:after="120"/>
-              <w:rPr>
-                <w:rFonts w:asciiTheme="minorHAnsi" w:hAnsiTheme="minorHAnsi" w:cstheme="minorHAnsi"/>
-                <w:b/>
-                <w:bCs/>
-                <w:szCs w:val="20"/>
-              </w:rPr>
-            </w:pPr>
-          </w:p>
-        </w:tc>
-      </w:tr>
-      <w:tr>
-        <w:tc>
-          <w:tcPr>
-            <w:tcW w:w="7508" w:type="dxa"/>
-          </w:tcPr>
-          <w:p>
-            <w:pPr>
-              <w:pStyle w:val="ListParagraph"/>
-              <w:numPr>
-                <w:ilvl w:val="0"/>
-                <w:numId w:val="16"/>
-              </w:numPr>
-              <w:spacing w:after="120"/>
-              <w:rPr>
-                <w:rFonts w:asciiTheme="minorHAnsi" w:hAnsiTheme="minorHAnsi" w:cstheme="minorHAnsi"/>
-                <w:szCs w:val="20"/>
-              </w:rPr>
-            </w:pPr>
-          </w:p>
-        </w:tc>
-        <w:tc>
-          <w:tcPr>
-            <w:tcW w:w="1508" w:type="dxa"/>
-          </w:tcPr>
-          <w:p>
-            <w:pPr>
-              <w:spacing w:after="120"/>
-              <w:rPr>
-                <w:rFonts w:asciiTheme="minorHAnsi" w:hAnsiTheme="minorHAnsi" w:cstheme="minorHAnsi"/>
-                <w:b/>
-                <w:bCs/>
-                <w:szCs w:val="20"/>
-              </w:rPr>
-            </w:pPr>
-          </w:p>
-        </w:tc>
-      </w:tr>
-      <w:tr>
-        <w:tc>
-          <w:tcPr>
-            <w:tcW w:w="7508" w:type="dxa"/>
-          </w:tcPr>
-          <w:p>
-            <w:pPr>
-              <w:pStyle w:val="ListParagraph"/>
-              <w:numPr>
-                <w:ilvl w:val="0"/>
-                <w:numId w:val="16"/>
-              </w:numPr>
-              <w:spacing w:after="120"/>
-              <w:rPr>
-                <w:rFonts w:asciiTheme="minorHAnsi" w:hAnsiTheme="minorHAnsi" w:cstheme="minorHAnsi"/>
-                <w:szCs w:val="20"/>
-              </w:rPr>
-            </w:pPr>
-          </w:p>
-        </w:tc>
-        <w:tc>
-          <w:tcPr>
-            <w:tcW w:w="1508" w:type="dxa"/>
-          </w:tcPr>
-          <w:p>
-            <w:pPr>
-              <w:spacing w:after="120"/>
-              <w:rPr>
-                <w:rFonts w:asciiTheme="minorHAnsi" w:hAnsiTheme="minorHAnsi" w:cstheme="minorHAnsi"/>
-                <w:b/>
-                <w:bCs/>
-                <w:szCs w:val="20"/>
-              </w:rPr>
-            </w:pPr>
-          </w:p>
-        </w:tc>
-      </w:tr>
-      <w:tr>
-        <w:tc>
-          <w:tcPr>
-            <w:tcW w:w="7508" w:type="dxa"/>
-          </w:tcPr>
-          <w:p>
-            <w:pPr>
-              <w:pStyle w:val="ListParagraph"/>
-              <w:numPr>
-                <w:ilvl w:val="0"/>
-                <w:numId w:val="16"/>
-              </w:numPr>
-              <w:spacing w:after="120"/>
-              <w:rPr>
-                <w:rFonts w:asciiTheme="minorHAnsi" w:hAnsiTheme="minorHAnsi" w:cstheme="minorHAnsi"/>
-                <w:szCs w:val="20"/>
-              </w:rPr>
-            </w:pPr>
-          </w:p>
-        </w:tc>
-        <w:tc>
-          <w:tcPr>
-            <w:tcW w:w="1508" w:type="dxa"/>
-          </w:tcPr>
-          <w:p>
-            <w:pPr>
-              <w:spacing w:after="120"/>
-              <w:rPr>
-                <w:rFonts w:asciiTheme="minorHAnsi" w:hAnsiTheme="minorHAnsi" w:cstheme="minorHAnsi"/>
-                <w:b/>
-                <w:bCs/>
-                <w:szCs w:val="20"/>
-              </w:rPr>
-            </w:pPr>
-          </w:p>
-        </w:tc>
-      </w:tr>
-      <w:tr>
-        <w:tc>
-          <w:tcPr>
-            <w:tcW w:w="7508" w:type="dxa"/>
-          </w:tcPr>
-          <w:p>
-            <w:pPr>
-              <w:pStyle w:val="ListParagraph"/>
-              <w:numPr>
-                <w:ilvl w:val="0"/>
-                <w:numId w:val="16"/>
-              </w:numPr>
-              <w:spacing w:after="120"/>
-              <w:rPr>
-                <w:rFonts w:asciiTheme="minorHAnsi" w:hAnsiTheme="minorHAnsi" w:cstheme="minorHAnsi"/>
-                <w:szCs w:val="20"/>
-              </w:rPr>
-            </w:pPr>
-          </w:p>
-        </w:tc>
-        <w:tc>
-          <w:tcPr>
-            <w:tcW w:w="1508" w:type="dxa"/>
-          </w:tcPr>
-          <w:p>
-            <w:pPr>
-              <w:spacing w:after="120"/>
-              <w:rPr>
-                <w:rFonts w:asciiTheme="minorHAnsi" w:hAnsiTheme="minorHAnsi" w:cstheme="minorHAnsi"/>
-                <w:b/>
-                <w:bCs/>
-                <w:szCs w:val="20"/>
-              </w:rPr>
-            </w:pPr>
+            <w:r>
+              <w:rPr>
+                <w:rFonts w:asciiTheme="minorHAnsi" w:hAnsiTheme="minorHAnsi" w:cstheme="minorHAnsi"/>
+                <w:b/>
+                <w:bCs/>
+                <w:szCs w:val="20"/>
+              </w:rPr>
+              <w:t xml:space="preserve">{mimlo.relatedPlos}{END-FOR mimlo}</w:t>
+            </w:r>
           </w:p>
         </w:tc>
       </w:tr>
@@ -43260,16 +42248,7 @@
                 <w:szCs w:val="18"/>
               </w:rPr>
             </w:pPr>
-          </w:p>
-        </w:tc>
-        <w:tc>
-          <w:tcPr>
-            <w:tcW w:w="3005" w:type="dxa"/>
-            <w:shd w:val="clear" w:color="auto" w:fill="FFFFFF" w:themeFill="background1"/>
-          </w:tcPr>
-          <w:p>
-            <w:pPr>
-              <w:spacing w:after="120"/>
+            <w:r>
               <w:rPr>
                 <w:rFonts w:asciiTheme="minorHAnsi" w:hAnsiTheme="minorHAnsi" w:cstheme="minorHAnsi"/>
                 <w:b/>
@@ -43279,12 +42258,13 @@
                 <w:sz w:val="18"/>
                 <w:szCs w:val="18"/>
               </w:rPr>
-            </w:pPr>
-          </w:p>
-        </w:tc>
-        <w:tc>
-          <w:tcPr>
-            <w:tcW w:w="3006" w:type="dxa"/>
+              <w:t xml:space="preserve">{FOR asmt IN module.assessments}{asmt.mimloText}</w:t>
+            </w:r>
+          </w:p>
+        </w:tc>
+        <w:tc>
+          <w:tcPr>
+            <w:tcW w:w="3005" w:type="dxa"/>
             <w:shd w:val="clear" w:color="auto" w:fill="FFFFFF" w:themeFill="background1"/>
           </w:tcPr>
           <w:p>
@@ -43300,21 +42280,7 @@
                 <w:szCs w:val="18"/>
               </w:rPr>
             </w:pPr>
-          </w:p>
-        </w:tc>
-      </w:tr>
-      <w:tr>
-        <w:trPr>
-          <w:trHeight w:val="236"/>
-        </w:trPr>
-        <w:tc>
-          <w:tcPr>
-            <w:tcW w:w="3005" w:type="dxa"/>
-            <w:shd w:val="clear" w:color="auto" w:fill="FFFFFF" w:themeFill="background1"/>
-          </w:tcPr>
-          <w:p>
-            <w:pPr>
-              <w:spacing w:after="120"/>
+            <w:r>
               <w:rPr>
                 <w:rFonts w:asciiTheme="minorHAnsi" w:hAnsiTheme="minorHAnsi" w:cstheme="minorHAnsi"/>
                 <w:b/>
@@ -43324,12 +42290,13 @@
                 <w:sz w:val="18"/>
                 <w:szCs w:val="18"/>
               </w:rPr>
-            </w:pPr>
-          </w:p>
-        </w:tc>
-        <w:tc>
-          <w:tcPr>
-            <w:tcW w:w="3005" w:type="dxa"/>
+              <w:t xml:space="preserve">{asmt.type}</w:t>
+            </w:r>
+          </w:p>
+        </w:tc>
+        <w:tc>
+          <w:tcPr>
+            <w:tcW w:w="3006" w:type="dxa"/>
             <w:shd w:val="clear" w:color="auto" w:fill="FFFFFF" w:themeFill="background1"/>
           </w:tcPr>
           <w:p>
@@ -43345,16 +42312,7 @@
                 <w:szCs w:val="18"/>
               </w:rPr>
             </w:pPr>
-          </w:p>
-        </w:tc>
-        <w:tc>
-          <w:tcPr>
-            <w:tcW w:w="3006" w:type="dxa"/>
-            <w:shd w:val="clear" w:color="auto" w:fill="FFFFFF" w:themeFill="background1"/>
-          </w:tcPr>
-          <w:p>
-            <w:pPr>
-              <w:spacing w:after="120"/>
+            <w:r>
               <w:rPr>
                 <w:rFonts w:asciiTheme="minorHAnsi" w:hAnsiTheme="minorHAnsi" w:cstheme="minorHAnsi"/>
                 <w:b/>
@@ -43364,72 +42322,8 @@
                 <w:sz w:val="18"/>
                 <w:szCs w:val="18"/>
               </w:rPr>
-            </w:pPr>
-          </w:p>
-        </w:tc>
-      </w:tr>
-      <w:tr>
-        <w:trPr>
-          <w:trHeight w:val="236"/>
-        </w:trPr>
-        <w:tc>
-          <w:tcPr>
-            <w:tcW w:w="3005" w:type="dxa"/>
-            <w:shd w:val="clear" w:color="auto" w:fill="FFFFFF" w:themeFill="background1"/>
-          </w:tcPr>
-          <w:p>
-            <w:pPr>
-              <w:spacing w:after="120"/>
-              <w:rPr>
-                <w:rFonts w:asciiTheme="minorHAnsi" w:hAnsiTheme="minorHAnsi" w:cstheme="minorHAnsi"/>
-                <w:b/>
-                <w:bCs/>
-                <w:i/>
-                <w:iCs/>
-                <w:sz w:val="18"/>
-                <w:szCs w:val="18"/>
-              </w:rPr>
-            </w:pPr>
-          </w:p>
-        </w:tc>
-        <w:tc>
-          <w:tcPr>
-            <w:tcW w:w="3005" w:type="dxa"/>
-            <w:shd w:val="clear" w:color="auto" w:fill="FFFFFF" w:themeFill="background1"/>
-          </w:tcPr>
-          <w:p>
-            <w:pPr>
-              <w:spacing w:after="120"/>
-              <w:rPr>
-                <w:rFonts w:asciiTheme="minorHAnsi" w:hAnsiTheme="minorHAnsi" w:cstheme="minorHAnsi"/>
-                <w:b/>
-                <w:bCs/>
-                <w:i/>
-                <w:iCs/>
-                <w:sz w:val="18"/>
-                <w:szCs w:val="18"/>
-              </w:rPr>
-            </w:pPr>
-          </w:p>
-        </w:tc>
-        <w:tc>
-          <w:tcPr>
-            <w:tcW w:w="3006" w:type="dxa"/>
-            <w:shd w:val="clear" w:color="auto" w:fill="FFFFFF" w:themeFill="background1"/>
-          </w:tcPr>
-          <w:p>
-            <w:pPr>
-              <w:spacing w:after="120"/>
-              <w:rPr>
-                <w:rFonts w:asciiTheme="minorHAnsi" w:hAnsiTheme="minorHAnsi" w:cstheme="minorHAnsi"/>
-                <w:b/>
-                <w:bCs/>
-                <w:i/>
-                <w:iCs/>
-                <w:sz w:val="18"/>
-                <w:szCs w:val="18"/>
-              </w:rPr>
-            </w:pPr>
+              <w:t xml:space="preserve">{asmt.weighting}%{END-FOR asmt}</w:t>
+            </w:r>
           </w:p>
         </w:tc>
       </w:tr>
@@ -43670,10 +42564,25 @@
                 <w:szCs w:val="18"/>
               </w:rPr>
             </w:pPr>
+            <w:r>
+              <w:rPr>
+                <w:rFonts w:asciiTheme="minorHAnsi" w:hAnsiTheme="minorHAnsi" w:cstheme="minorHAnsi"/>
+                <w:i/>
+                <w:iCs/>
+                <w:sz w:val="18"/>
+                <w:szCs w:val="18"/>
+              </w:rPr>
+              <w:t xml:space="preserve">{module.readingListText}</w:t>
+            </w:r>
           </w:p>
         </w:tc>
       </w:tr>
     </w:tbl>
+    <w:p>
+      <w:r>
+        <w:t xml:space="preserve">{END-FOR module}</w:t>
+      </w:r>
+    </w:p>
     <w:p/>
     <w:p/>
     <w:p/>
@@ -45881,68 +44790,9 @@
             <w:r>
               <w:rPr>
                 <w:rFonts w:eastAsia="Calibri" w:cs="Calibri"/>
-                <w:b/>
-                <w:bCs/>
                 <w:sz w:val="24"/>
               </w:rPr>
-              <w:t xml:space="preserve">Comparison of Purpose of Programme </w:t>
-            </w:r>
-            <w:r>
-              <w:rPr>
-                <w:rFonts w:eastAsia="Calibri" w:cs="Calibri"/>
-                <w:b/>
-                <w:bCs/>
-                <w:color w:val="FF0000"/>
-                <w:sz w:val="24"/>
-              </w:rPr>
-              <w:t xml:space="preserve">&lt;Enter Programme Title&gt; </w:t>
-            </w:r>
-            <w:r>
-              <w:rPr>
-                <w:rFonts w:eastAsia="Calibri" w:cs="Calibri"/>
-                <w:b/>
-                <w:bCs/>
-                <w:sz w:val="24"/>
-              </w:rPr>
-              <w:t xml:space="preserve">to Purpose of </w:t>
-            </w:r>
-            <w:r>
-              <w:rPr>
-                <w:rFonts w:eastAsia="Calibri" w:cs="Calibri"/>
-                <w:b/>
-                <w:bCs/>
-                <w:color w:val="FF0000"/>
-                <w:sz w:val="24"/>
-              </w:rPr>
-              <w:t xml:space="preserve">&lt;Award Class&gt; </w:t>
-            </w:r>
-            <w:r>
-              <w:rPr>
-                <w:rFonts w:eastAsia="Calibri" w:cs="Calibri"/>
-                <w:b/>
-                <w:bCs/>
-                <w:sz w:val="24"/>
-              </w:rPr>
-              <w:t xml:space="preserve">awards at level </w:t>
-            </w:r>
-            <w:r>
-              <w:rPr>
-                <w:rFonts w:eastAsia="Calibri" w:cs="Calibri"/>
-                <w:b/>
-                <w:bCs/>
-                <w:color w:val="FF0000"/>
-                <w:sz w:val="24"/>
-              </w:rPr>
-              <w:t xml:space="preserve">&lt;Enter Proposed Level&gt; </w:t>
-            </w:r>
-            <w:r>
-              <w:rPr>
-                <w:rFonts w:eastAsia="Calibri" w:cs="Calibri"/>
-                <w:b/>
-                <w:bCs/>
-                <w:sz w:val="24"/>
-              </w:rPr>
-              <w:t>in the National Framework of Qualifications</w:t>
+              <w:t xml:space="preserve">Comparison of Purpose of Programme {programme_title} to Purpose of {award_class} awards at level {nfq_level} in the National Framework of Qualifications</w:t>
             </w:r>
           </w:p>
         </w:tc>
@@ -46295,43 +45145,10 @@
             <w:r>
               <w:rPr>
                 <w:rFonts w:eastAsia="Calibri" w:cs="Calibri"/>
-                <w:b/>
-                <w:bCs/>
-                <w:szCs w:val="22"/>
-              </w:rPr>
-              <w:t xml:space="preserve">Comparison of MIPLOs to QQI Awards standards in </w:t>
-            </w:r>
-            <w:r>
-              <w:rPr>
-                <w:rFonts w:eastAsia="Calibri" w:cs="Calibri"/>
-                <w:b/>
-                <w:bCs/>
                 <w:color w:val="FF0000"/>
                 <w:szCs w:val="22"/>
               </w:rPr>
-              <w:t xml:space="preserve">&lt;Enter Standards Name </w:t>
-            </w:r>
-            <w:proofErr w:type="gramStart"/>
-            <w:r>
-              <w:rPr>
-                <w:rFonts w:eastAsia="Calibri" w:cs="Calibri"/>
-                <w:b/>
-                <w:bCs/>
-                <w:color w:val="FF0000"/>
-                <w:szCs w:val="22"/>
-              </w:rPr>
-              <w:t>e.g.</w:t>
-            </w:r>
-            <w:proofErr w:type="gramEnd"/>
-            <w:r>
-              <w:rPr>
-                <w:rFonts w:eastAsia="Calibri" w:cs="Calibri"/>
-                <w:b/>
-                <w:bCs/>
-                <w:color w:val="FF0000"/>
-                <w:szCs w:val="22"/>
-              </w:rPr>
-              <w:t xml:space="preserve"> Science&gt; </w:t>
+              <w:t xml:space="preserve">Comparison of MIPLOs to QQI Awards standards in {award_standard_name}</w:t>
             </w:r>
           </w:p>
         </w:tc>
@@ -46744,6 +45561,13 @@
                 <w:szCs w:val="22"/>
               </w:rPr>
             </w:pPr>
+            <w:r>
+              <w:rPr>
+                <w:rFonts w:eastAsia="Calibri" w:cs="Calibri"/>
+                <w:szCs w:val="22"/>
+              </w:rPr>
+              <w:t xml:space="preserve">{mapping_knowledge_breadth_plos}</w:t>
+            </w:r>
           </w:p>
         </w:tc>
         <w:tc>
@@ -46768,6 +45592,13 @@
                 <w:szCs w:val="22"/>
               </w:rPr>
             </w:pPr>
+            <w:r>
+              <w:rPr>
+                <w:rFonts w:eastAsia="Calibri" w:cs="Calibri"/>
+                <w:szCs w:val="22"/>
+              </w:rPr>
+              <w:t xml:space="preserve">{mapping_knowledge_breadth_evidence}</w:t>
+            </w:r>
           </w:p>
         </w:tc>
         <w:tc>
@@ -46904,6 +45735,13 @@
                 <w:szCs w:val="22"/>
               </w:rPr>
             </w:pPr>
+            <w:r>
+              <w:rPr>
+                <w:rFonts w:eastAsia="Calibri" w:cs="Calibri"/>
+                <w:szCs w:val="22"/>
+              </w:rPr>
+              <w:t xml:space="preserve">{mapping_knowhow_skill_plos}</w:t>
+            </w:r>
           </w:p>
         </w:tc>
         <w:tc>
@@ -46928,6 +45766,13 @@
                 <w:szCs w:val="22"/>
               </w:rPr>
             </w:pPr>
+            <w:r>
+              <w:rPr>
+                <w:rFonts w:eastAsia="Calibri" w:cs="Calibri"/>
+                <w:szCs w:val="22"/>
+              </w:rPr>
+              <w:t xml:space="preserve">{mapping_knowhow_skill_evidence}</w:t>
+            </w:r>
           </w:p>
         </w:tc>
         <w:tc>
@@ -47064,6 +45909,13 @@
                 <w:szCs w:val="22"/>
               </w:rPr>
             </w:pPr>
+            <w:r>
+              <w:rPr>
+                <w:rFonts w:eastAsia="Calibri" w:cs="Calibri"/>
+                <w:szCs w:val="22"/>
+              </w:rPr>
+              <w:t xml:space="preserve">{mapping_competence_context_plos}</w:t>
+            </w:r>
           </w:p>
         </w:tc>
         <w:tc>
@@ -47088,6 +45940,13 @@
                 <w:szCs w:val="22"/>
               </w:rPr>
             </w:pPr>
+            <w:r>
+              <w:rPr>
+                <w:rFonts w:eastAsia="Calibri" w:cs="Calibri"/>
+                <w:szCs w:val="22"/>
+              </w:rPr>
+              <w:t xml:space="preserve">{mapping_competence_context_evidence}</w:t>
+            </w:r>
           </w:p>
         </w:tc>
         <w:tc>
@@ -47243,6 +46102,13 @@
                 <w:szCs w:val="22"/>
               </w:rPr>
             </w:pPr>
+            <w:r>
+              <w:rPr>
+                <w:rFonts w:eastAsia="Calibri" w:cs="Calibri"/>
+                <w:szCs w:val="22"/>
+              </w:rPr>
+              <w:t xml:space="preserve">{mapping_competence_role_plos}</w:t>
+            </w:r>
           </w:p>
         </w:tc>
         <w:tc>
@@ -47267,6 +46133,13 @@
                 <w:szCs w:val="22"/>
               </w:rPr>
             </w:pPr>
+            <w:r>
+              <w:rPr>
+                <w:rFonts w:eastAsia="Calibri" w:cs="Calibri"/>
+                <w:szCs w:val="22"/>
+              </w:rPr>
+              <w:t xml:space="preserve">{mapping_competence_role_evidence}</w:t>
+            </w:r>
           </w:p>
         </w:tc>
         <w:tc>
@@ -47403,6 +46276,13 @@
                 <w:szCs w:val="22"/>
               </w:rPr>
             </w:pPr>
+            <w:r>
+              <w:rPr>
+                <w:rFonts w:eastAsia="Calibri" w:cs="Calibri"/>
+                <w:szCs w:val="22"/>
+              </w:rPr>
+              <w:t xml:space="preserve">{mapping_competence_learning_plos}</w:t>
+            </w:r>
           </w:p>
         </w:tc>
         <w:tc>
@@ -47427,6 +46307,13 @@
                 <w:szCs w:val="22"/>
               </w:rPr>
             </w:pPr>
+            <w:r>
+              <w:rPr>
+                <w:rFonts w:eastAsia="Calibri" w:cs="Calibri"/>
+                <w:szCs w:val="22"/>
+              </w:rPr>
+              <w:t xml:space="preserve">{mapping_competence_learning_evidence}</w:t>
+            </w:r>
           </w:p>
         </w:tc>
         <w:tc>
@@ -47563,6 +46450,13 @@
                 <w:szCs w:val="22"/>
               </w:rPr>
             </w:pPr>
+            <w:r>
+              <w:rPr>
+                <w:rFonts w:eastAsia="Calibri" w:cs="Calibri"/>
+                <w:szCs w:val="22"/>
+              </w:rPr>
+              <w:t xml:space="preserve">{mapping_competence_insight_plos}</w:t>
+            </w:r>
           </w:p>
         </w:tc>
         <w:tc>
@@ -47587,6 +46481,13 @@
                 <w:szCs w:val="22"/>
               </w:rPr>
             </w:pPr>
+            <w:r>
+              <w:rPr>
+                <w:rFonts w:eastAsia="Calibri" w:cs="Calibri"/>
+                <w:szCs w:val="22"/>
+              </w:rPr>
+              <w:t xml:space="preserve">{mapping_competence_insight_evidence}</w:t>
+            </w:r>
           </w:p>
         </w:tc>
         <w:tc>

</xml_diff>

<commit_message>
fix(export): fix Word export for browser and add comprehensive tests
- Import from docx-templates/lib/browser.js (official browser bundle with polyfills)
- Use noSandbox: true for browser compatibility (no Node vm module)
- Fix template tags to use $ prefix for FOR loop variables (docx-templates requirement)
- Update tag-template.ts script to use $ prefix for all loop variable references
- Re-tag template from original with corrected variable references
- Add type declaration for browser bundle subpath import
- Add 15 new unit tests for descriptor-data.ts (PLO assessment map branches,
  strand mapping coverage, null handling)
- Add 1 new unit test for word.ts (special-char-only title fallback)
- Add E2E test verifying Word export triggers download without errors
- 858 unit tests passing, 4 snapshot E2E tests passing, build succeeds
</commit_message>
<xml_diff>
--- a/public/assets/programme_descriptor_template.docx
+++ b/public/assets/programme_descriptor_template.docx
@@ -33888,7 +33888,7 @@
               <w:rPr>
                 <w:rFonts w:asciiTheme="minorHAnsi" w:hAnsiTheme="minorHAnsi" w:cstheme="minorHAnsi"/>
               </w:rPr>
-              <w:t xml:space="preserve">{FOR plo IN ploAssessmentMap}PLO {plo.index}</w:t>
+              <w:t xml:space="preserve">{FOR plo IN ploAssessmentMap}PLO {$plo.index}</w:t>
             </w:r>
           </w:p>
         </w:tc>
@@ -33906,7 +33906,7 @@
               <w:rPr>
                 <w:rFonts w:asciiTheme="minorHAnsi" w:hAnsiTheme="minorHAnsi" w:cstheme="minorHAnsi"/>
               </w:rPr>
-              <w:t xml:space="preserve">{plo.moduleMimloText}</w:t>
+              <w:t xml:space="preserve">{$plo.moduleMimloText}</w:t>
             </w:r>
           </w:p>
         </w:tc>
@@ -33924,7 +33924,7 @@
               <w:rPr>
                 <w:rFonts w:asciiTheme="minorHAnsi" w:hAnsiTheme="minorHAnsi" w:cstheme="minorHAnsi"/>
               </w:rPr>
-              <w:t xml:space="preserve">{plo.assessmentTechniques}</w:t>
+              <w:t xml:space="preserve">{$plo.assessmentTechniques}</w:t>
             </w:r>
           </w:p>
         </w:tc>
@@ -33942,7 +33942,7 @@
               <w:rPr>
                 <w:rFonts w:asciiTheme="minorHAnsi" w:hAnsiTheme="minorHAnsi" w:cstheme="minorHAnsi"/>
               </w:rPr>
-              <w:t xml:space="preserve">{plo.weightings}{END-FOR plo}</w:t>
+              <w:t xml:space="preserve">{$plo.weightings}{END-FOR plo}</w:t>
             </w:r>
           </w:p>
         </w:tc>
@@ -38986,7 +38986,7 @@
                 <w:rFonts w:asciiTheme="minorHAnsi" w:hAnsiTheme="minorHAnsi" w:cstheme="minorHAnsi"/>
                 <w:szCs w:val="20"/>
               </w:rPr>
-              <w:t xml:space="preserve">{module.code}</w:t>
+              <w:t xml:space="preserve">{$module.code}</w:t>
             </w:r>
           </w:p>
         </w:tc>
@@ -39033,7 +39033,7 @@
                 <w:rFonts w:asciiTheme="minorHAnsi" w:hAnsiTheme="minorHAnsi" w:cstheme="minorHAnsi"/>
                 <w:szCs w:val="20"/>
               </w:rPr>
-              <w:t xml:space="preserve">{module.title}</w:t>
+              <w:t xml:space="preserve">{$module.title}</w:t>
             </w:r>
           </w:p>
         </w:tc>
@@ -39085,7 +39085,7 @@
                 <w:bCs/>
                 <w:szCs w:val="20"/>
               </w:rPr>
-              <w:t xml:space="preserve">{module.stage}</w:t>
+              <w:t xml:space="preserve">{$module.stage}</w:t>
             </w:r>
           </w:p>
         </w:tc>
@@ -39154,7 +39154,7 @@
                 <w:bCs/>
                 <w:szCs w:val="20"/>
               </w:rPr>
-              <w:t xml:space="preserve">{module.semester}</w:t>
+              <w:t xml:space="preserve">{$module.semester}</w:t>
             </w:r>
           </w:p>
         </w:tc>
@@ -39252,7 +39252,7 @@
                 <w:rFonts w:asciiTheme="minorHAnsi" w:hAnsiTheme="minorHAnsi" w:cstheme="minorHAnsi"/>
                 <w:szCs w:val="20"/>
               </w:rPr>
-              <w:t xml:space="preserve">{module.credits}</w:t>
+              <w:t xml:space="preserve">{$module.credits}</w:t>
             </w:r>
           </w:p>
         </w:tc>
@@ -39315,7 +39315,7 @@
                 <w:rFonts w:asciiTheme="minorHAnsi" w:hAnsiTheme="minorHAnsi" w:cstheme="minorHAnsi"/>
                 <w:szCs w:val="20"/>
               </w:rPr>
-              <w:t xml:space="preserve">{module.mandatoryElective}</w:t>
+              <w:t xml:space="preserve">{$module.mandatoryElective}</w:t>
             </w:r>
           </w:p>
         </w:tc>
@@ -39671,7 +39671,7 @@
                 <w:rFonts w:asciiTheme="minorHAnsi" w:hAnsiTheme="minorHAnsi" w:cstheme="minorHAnsi"/>
                 <w:szCs w:val="20"/>
               </w:rPr>
-              <w:t xml:space="preserve">{module.effortOnsite}</w:t>
+              <w:t xml:space="preserve">{$module.effortOnsite}</w:t>
             </w:r>
           </w:p>
         </w:tc>
@@ -39728,7 +39728,7 @@
                 <w:rFonts w:asciiTheme="minorHAnsi" w:hAnsiTheme="minorHAnsi" w:cstheme="minorHAnsi"/>
                 <w:szCs w:val="20"/>
               </w:rPr>
-              <w:t xml:space="preserve">{module.effortSyncOnline}</w:t>
+              <w:t xml:space="preserve">{$module.effortSyncOnline}</w:t>
             </w:r>
           </w:p>
         </w:tc>
@@ -39790,7 +39790,7 @@
               <w:rPr>
                 <w:rFonts w:asciiTheme="minorHAnsi" w:hAnsiTheme="minorHAnsi" w:cstheme="minorBidi"/>
               </w:rPr>
-              <w:t xml:space="preserve">{module.effortSyncHybrid}</w:t>
+              <w:t xml:space="preserve">{$module.effortSyncHybrid}</w:t>
             </w:r>
           </w:p>
         </w:tc>
@@ -39879,7 +39879,7 @@
                 <w:rFonts w:asciiTheme="minorHAnsi" w:hAnsiTheme="minorHAnsi" w:cstheme="minorHAnsi"/>
                 <w:szCs w:val="20"/>
               </w:rPr>
-              <w:t xml:space="preserve">{module.effortAsync}</w:t>
+              <w:t xml:space="preserve">{$module.effortAsync}</w:t>
             </w:r>
           </w:p>
         </w:tc>
@@ -39935,7 +39935,7 @@
               <w:rPr>
                 <w:rFonts w:asciiTheme="minorHAnsi" w:hAnsiTheme="minorHAnsi" w:cstheme="minorBidi"/>
               </w:rPr>
-              <w:t xml:space="preserve">{module.effortIndependent}</w:t>
+              <w:t xml:space="preserve">{$module.effortIndependent}</w:t>
             </w:r>
           </w:p>
         </w:tc>
@@ -39995,7 +39995,7 @@
                 <w:rFonts w:asciiTheme="minorHAnsi" w:hAnsiTheme="minorHAnsi" w:cstheme="minorHAnsi"/>
                 <w:szCs w:val="20"/>
               </w:rPr>
-              <w:t xml:space="preserve">{module.effortWorkBased}</w:t>
+              <w:t xml:space="preserve">{$module.effortWorkBased}</w:t>
             </w:r>
           </w:p>
         </w:tc>
@@ -40097,7 +40097,7 @@
                 <w:rFonts w:asciiTheme="minorHAnsi" w:hAnsiTheme="minorHAnsi" w:cstheme="minorHAnsi"/>
                 <w:szCs w:val="20"/>
               </w:rPr>
-              <w:t xml:space="preserve">{module.effortTotal}</w:t>
+              <w:t xml:space="preserve">{$module.effortTotal}</w:t>
             </w:r>
           </w:p>
         </w:tc>
@@ -40945,7 +40945,7 @@
                 <w:bCs/>
                 <w:szCs w:val="20"/>
               </w:rPr>
-              <w:t xml:space="preserve">{module.assessContinuous}</w:t>
+              <w:t xml:space="preserve">{$module.assessContinuous}</w:t>
             </w:r>
           </w:p>
         </w:tc>
@@ -41015,7 +41015,7 @@
                 <w:bCs/>
                 <w:szCs w:val="20"/>
               </w:rPr>
-              <w:t xml:space="preserve">{module.assessExamInPerson}</w:t>
+              <w:t xml:space="preserve">{$module.assessExamInPerson}</w:t>
             </w:r>
           </w:p>
         </w:tc>
@@ -41067,7 +41067,7 @@
                 <w:bCs/>
                 <w:szCs w:val="20"/>
               </w:rPr>
-              <w:t xml:space="preserve">{module.assessPractical}</w:t>
+              <w:t xml:space="preserve">{$module.assessPractical}</w:t>
             </w:r>
           </w:p>
         </w:tc>
@@ -41121,7 +41121,7 @@
                 <w:bCs/>
                 <w:szCs w:val="20"/>
               </w:rPr>
-              <w:t xml:space="preserve">{module.assessProject}</w:t>
+              <w:t xml:space="preserve">{$module.assessProject}</w:t>
             </w:r>
           </w:p>
         </w:tc>
@@ -41173,7 +41173,7 @@
                 <w:bCs/>
                 <w:szCs w:val="20"/>
               </w:rPr>
-              <w:t xml:space="preserve">{module.assessExamOnline}</w:t>
+              <w:t xml:space="preserve">{$module.assessExamOnline}</w:t>
             </w:r>
           </w:p>
         </w:tc>
@@ -41225,7 +41225,7 @@
                 <w:bCs/>
                 <w:szCs w:val="20"/>
               </w:rPr>
-              <w:t xml:space="preserve">{module.assessWorkBased}</w:t>
+              <w:t xml:space="preserve">{$module.assessWorkBased}</w:t>
             </w:r>
           </w:p>
         </w:tc>
@@ -41587,7 +41587,7 @@
                 <w:rFonts w:asciiTheme="minorHAnsi" w:hAnsiTheme="minorHAnsi" w:cstheme="minorHAnsi"/>
                 <w:szCs w:val="20"/>
               </w:rPr>
-              <w:t xml:space="preserve">{FOR mimlo IN module.mimlos}{mimlo.index}. {mimlo.text}</w:t>
+              <w:t xml:space="preserve">{FOR mimlo IN $module.mimlos}{$mimlo.index}. {$mimlo.text}</w:t>
             </w:r>
           </w:p>
         </w:tc>
@@ -41612,7 +41612,7 @@
                 <w:bCs/>
                 <w:szCs w:val="20"/>
               </w:rPr>
-              <w:t xml:space="preserve">{mimlo.relatedPlos}{END-FOR mimlo}</w:t>
+              <w:t xml:space="preserve">{$mimlo.relatedPlos}{END-FOR mimlo}</w:t>
             </w:r>
           </w:p>
         </w:tc>
@@ -42258,7 +42258,7 @@
                 <w:sz w:val="18"/>
                 <w:szCs w:val="18"/>
               </w:rPr>
-              <w:t xml:space="preserve">{FOR asmt IN module.assessments}{asmt.mimloText}</w:t>
+              <w:t xml:space="preserve">{FOR asmt IN $module.assessments}{$asmt.mimloText}</w:t>
             </w:r>
           </w:p>
         </w:tc>
@@ -42290,7 +42290,7 @@
                 <w:sz w:val="18"/>
                 <w:szCs w:val="18"/>
               </w:rPr>
-              <w:t xml:space="preserve">{asmt.type}</w:t>
+              <w:t xml:space="preserve">{$asmt.type}</w:t>
             </w:r>
           </w:p>
         </w:tc>
@@ -42322,7 +42322,7 @@
                 <w:sz w:val="18"/>
                 <w:szCs w:val="18"/>
               </w:rPr>
-              <w:t xml:space="preserve">{asmt.weighting}%{END-FOR asmt}</w:t>
+              <w:t xml:space="preserve">{$asmt.weighting}%{END-FOR asmt}</w:t>
             </w:r>
           </w:p>
         </w:tc>
@@ -42572,7 +42572,7 @@
                 <w:sz w:val="18"/>
                 <w:szCs w:val="18"/>
               </w:rPr>
-              <w:t xml:space="preserve">{module.readingListText}</w:t>
+              <w:t xml:space="preserve">{$module.readingListText}</w:t>
             </w:r>
           </w:p>
         </w:tc>

</xml_diff>

<commit_message>
fix(export): re-tag template with formatting-preserving tagger
Re-tag programme_descriptor_template.docx using the new DOM-based
Python tagger. All formatting (fonts, sizes, cell widths, borders)
is preserved from the original QQI template.

73 template tags across 4 FOR loops:
- Block-level: {FOR module IN modules} wrapping T60-T70
- T55: {FOR plo IN ploAssessmentMap} (4 cols, assessment strategy)
- T63: {FOR mimlo IN \.mimlos} (2 cols, nested)
- T68: {FOR asmt IN \.assessments} (3 cols, nested)

Footnote references stripped from FOR loop sections to prevent
duplication errors when docx-templates expands rows.
</commit_message>
<xml_diff>
--- a/public/assets/programme_descriptor_template.docx
+++ b/public/assets/programme_descriptor_template.docx
@@ -289,32 +289,10 @@
           <w:sz w:val="32"/>
           <w:szCs w:val="32"/>
         </w:rPr>
-        <w:t>{</w:t>
+        <w:t xml:space="preserve">{programme_title}</w:t>
       </w:r>
       <w:proofErr w:type="spellStart"/>
-      <w:r>
-        <w:rPr>
-          <w:rStyle w:val="normaltextrun"/>
-          <w:rFonts w:cs="Calibri"/>
-          <w:b/>
-          <w:bCs/>
-          <w:sz w:val="32"/>
-          <w:szCs w:val="32"/>
-        </w:rPr>
-        <w:t>programme_title</w:t>
-      </w:r>
       <w:proofErr w:type="spellEnd"/>
-      <w:r>
-        <w:rPr>
-          <w:rStyle w:val="normaltextrun"/>
-          <w:rFonts w:cs="Calibri"/>
-          <w:b/>
-          <w:bCs/>
-          <w:sz w:val="32"/>
-          <w:szCs w:val="32"/>
-        </w:rPr>
-        <w:t>}</w:t>
-      </w:r>
     </w:p>
     <w:p>
       <w:pPr>
@@ -9236,24 +9214,10 @@
                 <w:rFonts w:eastAsia="Calibri"/>
                 <w:szCs w:val="22"/>
               </w:rPr>
-              <w:t>{</w:t>
+              <w:t xml:space="preserve">{programme_title}</w:t>
             </w:r>
             <w:proofErr w:type="spellStart"/>
-            <w:r>
-              <w:rPr>
-                <w:rFonts w:eastAsia="Calibri"/>
-                <w:szCs w:val="22"/>
-              </w:rPr>
-              <w:t>programme_title</w:t>
-            </w:r>
             <w:proofErr w:type="spellEnd"/>
-            <w:r>
-              <w:rPr>
-                <w:rFonts w:eastAsia="Calibri"/>
-                <w:szCs w:val="22"/>
-              </w:rPr>
-              <w:t>}</w:t>
-            </w:r>
           </w:p>
         </w:tc>
       </w:tr>
@@ -9699,22 +9663,10 @@
               <w:rPr>
                 <w:rFonts w:eastAsia="Calibri"/>
               </w:rPr>
-              <w:t>{</w:t>
+              <w:t xml:space="preserve">{award_class}</w:t>
             </w:r>
             <w:proofErr w:type="spellStart"/>
-            <w:r>
-              <w:rPr>
-                <w:rFonts w:eastAsia="Calibri"/>
-              </w:rPr>
-              <w:t>award_class</w:t>
-            </w:r>
             <w:proofErr w:type="spellEnd"/>
-            <w:r>
-              <w:rPr>
-                <w:rFonts w:eastAsia="Calibri"/>
-              </w:rPr>
-              <w:t>}</w:t>
-            </w:r>
           </w:p>
         </w:tc>
         <w:tc>
@@ -9743,22 +9695,10 @@
               <w:rPr>
                 <w:rFonts w:eastAsia="Calibri"/>
               </w:rPr>
-              <w:t>{</w:t>
+              <w:t xml:space="preserve">{nfq_level}</w:t>
             </w:r>
             <w:proofErr w:type="spellStart"/>
-            <w:r>
-              <w:rPr>
-                <w:rFonts w:eastAsia="Calibri"/>
-              </w:rPr>
-              <w:t>nfq_level</w:t>
-            </w:r>
             <w:proofErr w:type="spellEnd"/>
-            <w:r>
-              <w:rPr>
-                <w:rFonts w:eastAsia="Calibri"/>
-              </w:rPr>
-              <w:t>}</w:t>
-            </w:r>
           </w:p>
         </w:tc>
         <w:tc>
@@ -9775,22 +9715,10 @@
               <w:rPr>
                 <w:rFonts w:eastAsia="Calibri"/>
               </w:rPr>
-              <w:t>{</w:t>
+              <w:t xml:space="preserve">{ects}</w:t>
             </w:r>
             <w:proofErr w:type="spellStart"/>
-            <w:r>
-              <w:rPr>
-                <w:rFonts w:eastAsia="Calibri"/>
-              </w:rPr>
-              <w:t>ects</w:t>
-            </w:r>
             <w:proofErr w:type="spellEnd"/>
-            <w:r>
-              <w:rPr>
-                <w:rFonts w:eastAsia="Calibri"/>
-              </w:rPr>
-              <w:t>}</w:t>
-            </w:r>
           </w:p>
         </w:tc>
         <w:tc>
@@ -15497,22 +15425,10 @@
               <w:rPr>
                 <w:rFonts w:eastAsia="Calibri"/>
               </w:rPr>
-              <w:t>{</w:t>
+              <w:t xml:space="preserve">{programme_title}</w:t>
             </w:r>
             <w:proofErr w:type="spellStart"/>
-            <w:r>
-              <w:rPr>
-                <w:rFonts w:eastAsia="Calibri"/>
-              </w:rPr>
-              <w:t>programme_title</w:t>
-            </w:r>
             <w:proofErr w:type="spellEnd"/>
-            <w:r>
-              <w:rPr>
-                <w:rFonts w:eastAsia="Calibri"/>
-              </w:rPr>
-              <w:t>}</w:t>
-            </w:r>
           </w:p>
         </w:tc>
         <w:tc>
@@ -15706,12 +15622,6 @@
                 <w:rFonts w:eastAsia="Calibri"/>
               </w:rPr>
             </w:pPr>
-            <w:r>
-              <w:rPr>
-                <w:rFonts w:eastAsia="Calibri"/>
-              </w:rPr>
-              <w:t xml:space="preserve">{nfq_level}</w:t>
-            </w:r>
           </w:p>
         </w:tc>
         <w:tc>
@@ -15789,22 +15699,10 @@
               <w:rPr>
                 <w:rFonts w:eastAsia="Calibri"/>
               </w:rPr>
-              <w:t>{</w:t>
+              <w:t xml:space="preserve">{award_class}</w:t>
             </w:r>
             <w:proofErr w:type="spellStart"/>
-            <w:r>
-              <w:rPr>
-                <w:rFonts w:eastAsia="Calibri"/>
-              </w:rPr>
-              <w:t>award_class</w:t>
-            </w:r>
             <w:proofErr w:type="spellEnd"/>
-            <w:r>
-              <w:rPr>
-                <w:rFonts w:eastAsia="Calibri"/>
-              </w:rPr>
-              <w:t>}</w:t>
-            </w:r>
           </w:p>
         </w:tc>
       </w:tr>
@@ -15967,22 +15865,10 @@
               <w:rPr>
                 <w:rFonts w:eastAsia="Calibri"/>
               </w:rPr>
-              <w:t>{</w:t>
+              <w:t xml:space="preserve">{ects}</w:t>
             </w:r>
             <w:proofErr w:type="spellStart"/>
-            <w:r>
-              <w:rPr>
-                <w:rFonts w:eastAsia="Calibri"/>
-              </w:rPr>
-              <w:t>ects</w:t>
-            </w:r>
             <w:proofErr w:type="spellEnd"/>
-            <w:r>
-              <w:rPr>
-                <w:rFonts w:eastAsia="Calibri"/>
-              </w:rPr>
-              <w:t>}</w:t>
-            </w:r>
           </w:p>
         </w:tc>
       </w:tr>
@@ -23453,10 +23339,9 @@
             <w:r>
               <w:rPr>
                 <w:rFonts w:asciiTheme="minorHAnsi" w:hAnsiTheme="minorHAnsi" w:cstheme="minorHAnsi"/>
-                <w:i/>
-                <w:iCs/>
-                <w:sz w:val="18"/>
-                <w:szCs w:val="18"/>
+                <w:b/>
+                <w:bCs/>
+                <w:szCs w:val="20"/>
               </w:rPr>
               <w:t xml:space="preserve">{award_standard_name}</w:t>
             </w:r>
@@ -23842,26 +23727,10 @@
                 <w:szCs w:val="20"/>
                 <w:lang w:val="en-US"/>
               </w:rPr>
-              <w:t>{</w:t>
+              <w:t xml:space="preserve">{miplos}</w:t>
             </w:r>
             <w:proofErr w:type="spellStart"/>
-            <w:r>
-              <w:rPr>
-                <w:rFonts w:asciiTheme="minorHAnsi" w:hAnsiTheme="minorHAnsi" w:cstheme="minorHAnsi"/>
-                <w:szCs w:val="20"/>
-                <w:lang w:val="en-US"/>
-              </w:rPr>
-              <w:t>miplos</w:t>
-            </w:r>
             <w:proofErr w:type="spellEnd"/>
-            <w:r>
-              <w:rPr>
-                <w:rFonts w:asciiTheme="minorHAnsi" w:hAnsiTheme="minorHAnsi" w:cstheme="minorHAnsi"/>
-                <w:szCs w:val="20"/>
-                <w:lang w:val="en-US"/>
-              </w:rPr>
-              <w:t>}</w:t>
-            </w:r>
           </w:p>
           <w:p>
             <w:pPr>
@@ -33888,7 +33757,7 @@
               <w:rPr>
                 <w:rFonts w:asciiTheme="minorHAnsi" w:hAnsiTheme="minorHAnsi" w:cstheme="minorHAnsi"/>
               </w:rPr>
-              <w:t xml:space="preserve">{FOR plo IN ploAssessmentMap}PLO {$plo.index}</w:t>
+              <w:t xml:space="preserve">{FOR plo IN ploAssessmentMap}</w:t>
             </w:r>
           </w:p>
         </w:tc>
@@ -33906,6 +33775,81 @@
               <w:rPr>
                 <w:rFonts w:asciiTheme="minorHAnsi" w:hAnsiTheme="minorHAnsi" w:cstheme="minorHAnsi"/>
               </w:rPr>
+              <w:t xml:space="preserve"/>
+            </w:r>
+          </w:p>
+        </w:tc>
+        <w:tc>
+          <w:tcPr>
+            <w:tcW w:w="3821" w:type="dxa"/>
+          </w:tcPr>
+          <w:p>
+            <w:pPr>
+              <w:rPr>
+                <w:rFonts w:asciiTheme="minorHAnsi" w:hAnsiTheme="minorHAnsi" w:cstheme="minorHAnsi"/>
+              </w:rPr>
+            </w:pPr>
+            <w:r>
+              <w:rPr>
+                <w:rFonts w:asciiTheme="minorHAnsi" w:hAnsiTheme="minorHAnsi" w:cstheme="minorHAnsi"/>
+              </w:rPr>
+              <w:t xml:space="preserve"/>
+            </w:r>
+          </w:p>
+        </w:tc>
+        <w:tc>
+          <w:tcPr>
+            <w:tcW w:w="1627" w:type="dxa"/>
+          </w:tcPr>
+          <w:p>
+            <w:pPr>
+              <w:rPr>
+                <w:rFonts w:asciiTheme="minorHAnsi" w:hAnsiTheme="minorHAnsi" w:cstheme="minorHAnsi"/>
+              </w:rPr>
+            </w:pPr>
+            <w:r>
+              <w:rPr>
+                <w:rFonts w:asciiTheme="minorHAnsi" w:hAnsiTheme="minorHAnsi" w:cstheme="minorHAnsi"/>
+              </w:rPr>
+              <w:t xml:space="preserve"/>
+            </w:r>
+          </w:p>
+        </w:tc>
+      </w:tr>
+      <w:tr>
+        <w:tc>
+          <w:tcPr>
+            <w:tcW w:w="988" w:type="dxa"/>
+            <w:vMerge w:val="restart"/>
+          </w:tcPr>
+          <w:p>
+            <w:pPr>
+              <w:rPr>
+                <w:rFonts w:asciiTheme="minorHAnsi" w:hAnsiTheme="minorHAnsi" w:cstheme="minorHAnsi"/>
+              </w:rPr>
+            </w:pPr>
+            <w:r>
+              <w:rPr>
+                <w:rFonts w:asciiTheme="minorHAnsi" w:hAnsiTheme="minorHAnsi" w:cstheme="minorHAnsi"/>
+              </w:rPr>
+              <w:t xml:space="preserve">PLO {$plo.index}</w:t>
+            </w:r>
+          </w:p>
+        </w:tc>
+        <w:tc>
+          <w:tcPr>
+            <w:tcW w:w="2580" w:type="dxa"/>
+          </w:tcPr>
+          <w:p>
+            <w:pPr>
+              <w:rPr>
+                <w:rFonts w:asciiTheme="minorHAnsi" w:hAnsiTheme="minorHAnsi" w:cstheme="minorHAnsi"/>
+              </w:rPr>
+            </w:pPr>
+            <w:r>
+              <w:rPr>
+                <w:rFonts w:asciiTheme="minorHAnsi" w:hAnsiTheme="minorHAnsi" w:cstheme="minorHAnsi"/>
+              </w:rPr>
               <w:t xml:space="preserve">{$plo.moduleMimloText}</w:t>
             </w:r>
           </w:p>
@@ -33942,7 +33886,82 @@
               <w:rPr>
                 <w:rFonts w:asciiTheme="minorHAnsi" w:hAnsiTheme="minorHAnsi" w:cstheme="minorHAnsi"/>
               </w:rPr>
-              <w:t xml:space="preserve">{$plo.weightings}{END-FOR plo}</w:t>
+              <w:t xml:space="preserve">{$plo.weightings}</w:t>
+            </w:r>
+          </w:p>
+        </w:tc>
+      </w:tr>
+      <w:tr>
+        <w:tc>
+          <w:tcPr>
+            <w:tcW w:w="988" w:type="dxa"/>
+            <w:vMerge w:val="restart"/>
+          </w:tcPr>
+          <w:p>
+            <w:pPr>
+              <w:rPr>
+                <w:rFonts w:asciiTheme="minorHAnsi" w:hAnsiTheme="minorHAnsi" w:cstheme="minorHAnsi"/>
+              </w:rPr>
+            </w:pPr>
+            <w:r>
+              <w:rPr>
+                <w:rFonts w:asciiTheme="minorHAnsi" w:hAnsiTheme="minorHAnsi" w:cstheme="minorHAnsi"/>
+              </w:rPr>
+              <w:t xml:space="preserve">{END-FOR plo}</w:t>
+            </w:r>
+          </w:p>
+        </w:tc>
+        <w:tc>
+          <w:tcPr>
+            <w:tcW w:w="2580" w:type="dxa"/>
+          </w:tcPr>
+          <w:p>
+            <w:pPr>
+              <w:rPr>
+                <w:rFonts w:asciiTheme="minorHAnsi" w:hAnsiTheme="minorHAnsi" w:cstheme="minorHAnsi"/>
+              </w:rPr>
+            </w:pPr>
+            <w:r>
+              <w:rPr>
+                <w:rFonts w:asciiTheme="minorHAnsi" w:hAnsiTheme="minorHAnsi" w:cstheme="minorHAnsi"/>
+              </w:rPr>
+              <w:t xml:space="preserve"/>
+            </w:r>
+          </w:p>
+        </w:tc>
+        <w:tc>
+          <w:tcPr>
+            <w:tcW w:w="3821" w:type="dxa"/>
+          </w:tcPr>
+          <w:p>
+            <w:pPr>
+              <w:rPr>
+                <w:rFonts w:asciiTheme="minorHAnsi" w:hAnsiTheme="minorHAnsi" w:cstheme="minorHAnsi"/>
+              </w:rPr>
+            </w:pPr>
+            <w:r>
+              <w:rPr>
+                <w:rFonts w:asciiTheme="minorHAnsi" w:hAnsiTheme="minorHAnsi" w:cstheme="minorHAnsi"/>
+              </w:rPr>
+              <w:t xml:space="preserve"/>
+            </w:r>
+          </w:p>
+        </w:tc>
+        <w:tc>
+          <w:tcPr>
+            <w:tcW w:w="1627" w:type="dxa"/>
+          </w:tcPr>
+          <w:p>
+            <w:pPr>
+              <w:rPr>
+                <w:rFonts w:asciiTheme="minorHAnsi" w:hAnsiTheme="minorHAnsi" w:cstheme="minorHAnsi"/>
+              </w:rPr>
+            </w:pPr>
+            <w:r>
+              <w:rPr>
+                <w:rFonts w:asciiTheme="minorHAnsi" w:hAnsiTheme="minorHAnsi" w:cstheme="minorHAnsi"/>
+              </w:rPr>
+              <w:t xml:space="preserve"/>
             </w:r>
           </w:p>
         </w:tc>
@@ -38866,6 +38885,9 @@
     </w:p>
     <w:p>
       <w:r>
+        <w:rPr>
+          <w:rStyle w:val="Heading2Char"/>
+        </w:rPr>
         <w:t xml:space="preserve">{FOR module IN modules}</w:t>
       </w:r>
     </w:p>
@@ -39208,6 +39230,15 @@
                 <w:szCs w:val="20"/>
               </w:rPr>
             </w:pPr>
+            <w:r>
+              <w:rPr>
+                <w:rFonts w:asciiTheme="minorHAnsi" w:hAnsiTheme="minorHAnsi" w:cstheme="minorHAnsi"/>
+                <w:b/>
+                <w:bCs/>
+                <w:szCs w:val="20"/>
+              </w:rPr>
+              <w:t xml:space="preserve">{$module.durationWeeks}</w:t>
+            </w:r>
           </w:p>
         </w:tc>
         <w:tc>
@@ -39360,14 +39391,6 @@
               </w:rPr>
               <w:t xml:space="preserve"> / Week</w:t>
             </w:r>
-            <w:r>
-              <w:rPr>
-                <w:rFonts w:asciiTheme="minorHAnsi" w:eastAsia="Calibri" w:hAnsiTheme="minorHAnsi" w:cstheme="minorHAnsi"/>
-                <w:sz w:val="18"/>
-                <w:vertAlign w:val="superscript"/>
-              </w:rPr>
-              <w:footnoteReference w:id="3"/>
-            </w:r>
           </w:p>
         </w:tc>
         <w:tc>
@@ -39383,6 +39406,15 @@
                 <w:szCs w:val="20"/>
               </w:rPr>
             </w:pPr>
+            <w:r>
+              <w:rPr>
+                <w:rFonts w:asciiTheme="minorHAnsi" w:hAnsiTheme="minorHAnsi" w:cstheme="minorHAnsi"/>
+                <w:b/>
+                <w:bCs/>
+                <w:szCs w:val="20"/>
+              </w:rPr>
+              <w:t xml:space="preserve">{$module.hoursPerWeek}</w:t>
+            </w:r>
           </w:p>
         </w:tc>
         <w:tc>
@@ -40049,6 +40081,13 @@
                 <w:szCs w:val="20"/>
               </w:rPr>
             </w:pPr>
+            <w:r>
+              <w:rPr>
+                <w:rFonts w:asciiTheme="minorHAnsi" w:hAnsiTheme="minorHAnsi" w:cstheme="minorHAnsi"/>
+                <w:szCs w:val="20"/>
+              </w:rPr>
+              <w:t xml:space="preserve">{$module.effortOther}</w:t>
+            </w:r>
           </w:p>
         </w:tc>
       </w:tr>
@@ -41587,7 +41626,7 @@
                 <w:rFonts w:asciiTheme="minorHAnsi" w:hAnsiTheme="minorHAnsi" w:cstheme="minorHAnsi"/>
                 <w:szCs w:val="20"/>
               </w:rPr>
-              <w:t xml:space="preserve">{FOR mimlo IN $module.mimlos}{$mimlo.index}. {$mimlo.text}</w:t>
+              <w:t xml:space="preserve">{FOR mimlo IN $module.mimlos}</w:t>
             </w:r>
           </w:p>
         </w:tc>
@@ -41612,7 +41651,113 @@
                 <w:bCs/>
                 <w:szCs w:val="20"/>
               </w:rPr>
-              <w:t xml:space="preserve">{$mimlo.relatedPlos}{END-FOR mimlo}</w:t>
+              <w:t xml:space="preserve"/>
+            </w:r>
+          </w:p>
+        </w:tc>
+      </w:tr>
+      <w:tr>
+        <w:tc>
+          <w:tcPr>
+            <w:tcW w:w="7508" w:type="dxa"/>
+          </w:tcPr>
+          <w:p>
+            <w:pPr>
+              <w:pStyle w:val="ListParagraph"/>
+              <w:numPr>
+                <w:ilvl w:val="0"/>
+                <w:numId w:val="16"/>
+              </w:numPr>
+              <w:spacing w:after="120"/>
+              <w:rPr>
+                <w:rFonts w:asciiTheme="minorHAnsi" w:hAnsiTheme="minorHAnsi" w:cstheme="minorHAnsi"/>
+                <w:szCs w:val="20"/>
+              </w:rPr>
+            </w:pPr>
+            <w:r>
+              <w:rPr>
+                <w:rFonts w:asciiTheme="minorHAnsi" w:hAnsiTheme="minorHAnsi" w:cstheme="minorHAnsi"/>
+                <w:szCs w:val="20"/>
+              </w:rPr>
+              <w:t xml:space="preserve">{$mimlo.index}. {$mimlo.text}</w:t>
+            </w:r>
+          </w:p>
+        </w:tc>
+        <w:tc>
+          <w:tcPr>
+            <w:tcW w:w="1508" w:type="dxa"/>
+          </w:tcPr>
+          <w:p>
+            <w:pPr>
+              <w:spacing w:after="120"/>
+              <w:rPr>
+                <w:rFonts w:asciiTheme="minorHAnsi" w:hAnsiTheme="minorHAnsi" w:cstheme="minorHAnsi"/>
+                <w:b/>
+                <w:bCs/>
+                <w:szCs w:val="20"/>
+              </w:rPr>
+            </w:pPr>
+            <w:r>
+              <w:rPr>
+                <w:rFonts w:asciiTheme="minorHAnsi" w:hAnsiTheme="minorHAnsi" w:cstheme="minorHAnsi"/>
+                <w:b/>
+                <w:bCs/>
+                <w:szCs w:val="20"/>
+              </w:rPr>
+              <w:t xml:space="preserve">{$mimlo.relatedPlos}</w:t>
+            </w:r>
+          </w:p>
+        </w:tc>
+      </w:tr>
+      <w:tr>
+        <w:tc>
+          <w:tcPr>
+            <w:tcW w:w="7508" w:type="dxa"/>
+          </w:tcPr>
+          <w:p>
+            <w:pPr>
+              <w:pStyle w:val="ListParagraph"/>
+              <w:numPr>
+                <w:ilvl w:val="0"/>
+                <w:numId w:val="16"/>
+              </w:numPr>
+              <w:spacing w:after="120"/>
+              <w:rPr>
+                <w:rFonts w:asciiTheme="minorHAnsi" w:hAnsiTheme="minorHAnsi" w:cstheme="minorHAnsi"/>
+                <w:szCs w:val="20"/>
+              </w:rPr>
+            </w:pPr>
+            <w:r>
+              <w:rPr>
+                <w:rFonts w:asciiTheme="minorHAnsi" w:hAnsiTheme="minorHAnsi" w:cstheme="minorHAnsi"/>
+                <w:szCs w:val="20"/>
+              </w:rPr>
+              <w:t xml:space="preserve">{END-FOR mimlo}</w:t>
+            </w:r>
+          </w:p>
+        </w:tc>
+        <w:tc>
+          <w:tcPr>
+            <w:tcW w:w="1508" w:type="dxa"/>
+          </w:tcPr>
+          <w:p>
+            <w:pPr>
+              <w:spacing w:after="120"/>
+              <w:rPr>
+                <w:rFonts w:asciiTheme="minorHAnsi" w:hAnsiTheme="minorHAnsi" w:cstheme="minorHAnsi"/>
+                <w:b/>
+                <w:bCs/>
+                <w:szCs w:val="20"/>
+              </w:rPr>
+            </w:pPr>
+            <w:r>
+              <w:rPr>
+                <w:rFonts w:asciiTheme="minorHAnsi" w:hAnsiTheme="minorHAnsi" w:cstheme="minorHAnsi"/>
+                <w:b/>
+                <w:bCs/>
+                <w:szCs w:val="20"/>
+              </w:rPr>
+              <w:t xml:space="preserve"/>
             </w:r>
           </w:p>
         </w:tc>
@@ -42258,7 +42403,7 @@
                 <w:sz w:val="18"/>
                 <w:szCs w:val="18"/>
               </w:rPr>
-              <w:t xml:space="preserve">{FOR asmt IN $module.assessments}{$asmt.mimloText}</w:t>
+              <w:t xml:space="preserve">{FOR asmt IN $module.assessments}</w:t>
             </w:r>
           </w:p>
         </w:tc>
@@ -42290,7 +42435,7 @@
                 <w:sz w:val="18"/>
                 <w:szCs w:val="18"/>
               </w:rPr>
-              <w:t xml:space="preserve">{$asmt.type}</w:t>
+              <w:t xml:space="preserve"/>
             </w:r>
           </w:p>
         </w:tc>
@@ -42322,7 +42467,209 @@
                 <w:sz w:val="18"/>
                 <w:szCs w:val="18"/>
               </w:rPr>
-              <w:t xml:space="preserve">{$asmt.weighting}%{END-FOR asmt}</w:t>
+              <w:t xml:space="preserve"/>
+            </w:r>
+          </w:p>
+        </w:tc>
+      </w:tr>
+      <w:tr>
+        <w:trPr>
+          <w:trHeight w:val="236"/>
+        </w:trPr>
+        <w:tc>
+          <w:tcPr>
+            <w:tcW w:w="3005" w:type="dxa"/>
+            <w:shd w:val="clear" w:color="auto" w:fill="FFFFFF" w:themeFill="background1"/>
+          </w:tcPr>
+          <w:p>
+            <w:pPr>
+              <w:spacing w:after="120"/>
+              <w:rPr>
+                <w:rFonts w:asciiTheme="minorHAnsi" w:hAnsiTheme="minorHAnsi" w:cstheme="minorHAnsi"/>
+                <w:b/>
+                <w:bCs/>
+                <w:i/>
+                <w:iCs/>
+                <w:sz w:val="18"/>
+                <w:szCs w:val="18"/>
+              </w:rPr>
+            </w:pPr>
+            <w:r>
+              <w:rPr>
+                <w:rFonts w:asciiTheme="minorHAnsi" w:hAnsiTheme="minorHAnsi" w:cstheme="minorHAnsi"/>
+                <w:b/>
+                <w:bCs/>
+                <w:i/>
+                <w:iCs/>
+                <w:sz w:val="18"/>
+                <w:szCs w:val="18"/>
+              </w:rPr>
+              <w:t xml:space="preserve">{$asmt.mimloText}</w:t>
+            </w:r>
+          </w:p>
+        </w:tc>
+        <w:tc>
+          <w:tcPr>
+            <w:tcW w:w="3005" w:type="dxa"/>
+            <w:shd w:val="clear" w:color="auto" w:fill="FFFFFF" w:themeFill="background1"/>
+          </w:tcPr>
+          <w:p>
+            <w:pPr>
+              <w:spacing w:after="120"/>
+              <w:rPr>
+                <w:rFonts w:asciiTheme="minorHAnsi" w:hAnsiTheme="minorHAnsi" w:cstheme="minorHAnsi"/>
+                <w:b/>
+                <w:bCs/>
+                <w:i/>
+                <w:iCs/>
+                <w:sz w:val="18"/>
+                <w:szCs w:val="18"/>
+              </w:rPr>
+            </w:pPr>
+            <w:r>
+              <w:rPr>
+                <w:rFonts w:asciiTheme="minorHAnsi" w:hAnsiTheme="minorHAnsi" w:cstheme="minorHAnsi"/>
+                <w:b/>
+                <w:bCs/>
+                <w:i/>
+                <w:iCs/>
+                <w:sz w:val="18"/>
+                <w:szCs w:val="18"/>
+              </w:rPr>
+              <w:t xml:space="preserve">{$asmt.title}</w:t>
+            </w:r>
+          </w:p>
+        </w:tc>
+        <w:tc>
+          <w:tcPr>
+            <w:tcW w:w="3006" w:type="dxa"/>
+            <w:shd w:val="clear" w:color="auto" w:fill="FFFFFF" w:themeFill="background1"/>
+          </w:tcPr>
+          <w:p>
+            <w:pPr>
+              <w:spacing w:after="120"/>
+              <w:rPr>
+                <w:rFonts w:asciiTheme="minorHAnsi" w:hAnsiTheme="minorHAnsi" w:cstheme="minorHAnsi"/>
+                <w:b/>
+                <w:bCs/>
+                <w:i/>
+                <w:iCs/>
+                <w:sz w:val="18"/>
+                <w:szCs w:val="18"/>
+              </w:rPr>
+            </w:pPr>
+            <w:r>
+              <w:rPr>
+                <w:rFonts w:asciiTheme="minorHAnsi" w:hAnsiTheme="minorHAnsi" w:cstheme="minorHAnsi"/>
+                <w:b/>
+                <w:bCs/>
+                <w:i/>
+                <w:iCs/>
+                <w:sz w:val="18"/>
+                <w:szCs w:val="18"/>
+              </w:rPr>
+              <w:t xml:space="preserve">{$asmt.weighting}%</w:t>
+            </w:r>
+          </w:p>
+        </w:tc>
+      </w:tr>
+      <w:tr>
+        <w:trPr>
+          <w:trHeight w:val="236"/>
+        </w:trPr>
+        <w:tc>
+          <w:tcPr>
+            <w:tcW w:w="3005" w:type="dxa"/>
+            <w:shd w:val="clear" w:color="auto" w:fill="FFFFFF" w:themeFill="background1"/>
+          </w:tcPr>
+          <w:p>
+            <w:pPr>
+              <w:spacing w:after="120"/>
+              <w:rPr>
+                <w:rFonts w:asciiTheme="minorHAnsi" w:hAnsiTheme="minorHAnsi" w:cstheme="minorHAnsi"/>
+                <w:b/>
+                <w:bCs/>
+                <w:i/>
+                <w:iCs/>
+                <w:sz w:val="18"/>
+                <w:szCs w:val="18"/>
+              </w:rPr>
+            </w:pPr>
+            <w:r>
+              <w:rPr>
+                <w:rFonts w:asciiTheme="minorHAnsi" w:hAnsiTheme="minorHAnsi" w:cstheme="minorHAnsi"/>
+                <w:b/>
+                <w:bCs/>
+                <w:i/>
+                <w:iCs/>
+                <w:sz w:val="18"/>
+                <w:szCs w:val="18"/>
+              </w:rPr>
+              <w:t xml:space="preserve">{END-FOR asmt}</w:t>
+            </w:r>
+          </w:p>
+        </w:tc>
+        <w:tc>
+          <w:tcPr>
+            <w:tcW w:w="3005" w:type="dxa"/>
+            <w:shd w:val="clear" w:color="auto" w:fill="FFFFFF" w:themeFill="background1"/>
+          </w:tcPr>
+          <w:p>
+            <w:pPr>
+              <w:spacing w:after="120"/>
+              <w:rPr>
+                <w:rFonts w:asciiTheme="minorHAnsi" w:hAnsiTheme="minorHAnsi" w:cstheme="minorHAnsi"/>
+                <w:b/>
+                <w:bCs/>
+                <w:i/>
+                <w:iCs/>
+                <w:sz w:val="18"/>
+                <w:szCs w:val="18"/>
+              </w:rPr>
+            </w:pPr>
+            <w:r>
+              <w:rPr>
+                <w:rFonts w:asciiTheme="minorHAnsi" w:hAnsiTheme="minorHAnsi" w:cstheme="minorHAnsi"/>
+                <w:b/>
+                <w:bCs/>
+                <w:i/>
+                <w:iCs/>
+                <w:sz w:val="18"/>
+                <w:szCs w:val="18"/>
+              </w:rPr>
+              <w:t xml:space="preserve"/>
+            </w:r>
+          </w:p>
+        </w:tc>
+        <w:tc>
+          <w:tcPr>
+            <w:tcW w:w="3006" w:type="dxa"/>
+            <w:shd w:val="clear" w:color="auto" w:fill="FFFFFF" w:themeFill="background1"/>
+          </w:tcPr>
+          <w:p>
+            <w:pPr>
+              <w:spacing w:after="120"/>
+              <w:rPr>
+                <w:rFonts w:asciiTheme="minorHAnsi" w:hAnsiTheme="minorHAnsi" w:cstheme="minorHAnsi"/>
+                <w:b/>
+                <w:bCs/>
+                <w:i/>
+                <w:iCs/>
+                <w:sz w:val="18"/>
+                <w:szCs w:val="18"/>
+              </w:rPr>
+            </w:pPr>
+            <w:r>
+              <w:rPr>
+                <w:rFonts w:asciiTheme="minorHAnsi" w:hAnsiTheme="minorHAnsi" w:cstheme="minorHAnsi"/>
+                <w:b/>
+                <w:bCs/>
+                <w:i/>
+                <w:iCs/>
+                <w:sz w:val="18"/>
+                <w:szCs w:val="18"/>
+              </w:rPr>
+              <w:t xml:space="preserve"/>
             </w:r>
           </w:p>
         </w:tc>
@@ -42580,6 +42927,9 @@
     </w:tbl>
     <w:p>
       <w:r>
+        <w:rPr>
+          <w:rStyle w:val="Heading2Char"/>
+        </w:rPr>
         <w:t xml:space="preserve">{END-FOR module}</w:t>
       </w:r>
     </w:p>
@@ -44790,6 +45140,8 @@
             <w:r>
               <w:rPr>
                 <w:rFonts w:eastAsia="Calibri" w:cs="Calibri"/>
+                <w:b/>
+                <w:bCs/>
                 <w:sz w:val="24"/>
               </w:rPr>
               <w:t xml:space="preserve">Comparison of Purpose of Programme {programme_title} to Purpose of {award_class} awards at level {nfq_level} in the National Framework of Qualifications</w:t>
@@ -45145,11 +45497,14 @@
             <w:r>
               <w:rPr>
                 <w:rFonts w:eastAsia="Calibri" w:cs="Calibri"/>
-                <w:color w:val="FF0000"/>
+                <w:b/>
+                <w:bCs/>
                 <w:szCs w:val="22"/>
               </w:rPr>
               <w:t xml:space="preserve">Comparison of MIPLOs to QQI Awards standards in {award_standard_name}</w:t>
             </w:r>
+            <w:proofErr w:type="gramStart"/>
+            <w:proofErr w:type="gramEnd"/>
           </w:p>
         </w:tc>
       </w:tr>

</xml_diff>